<commit_message>
feat: Add Discovery Steps
</commit_message>
<xml_diff>
--- a/Socket-Programming/Project-4.docx
+++ b/Socket-Programming/Project-4.docx
@@ -269,7 +269,6 @@
                                 <w:rtl/>
                               </w:rPr>
                             </w:pPr>
-                            <w:proofErr w:type="spellStart"/>
                             <w:r>
                               <w:rPr>
                                 <w:rFonts w:hint="cs"/>
@@ -278,18 +277,7 @@
                                 <w:szCs w:val="28"/>
                                 <w:rtl/>
                               </w:rPr>
-                              <w:t>شبکه‌های</w:t>
-                            </w:r>
-                            <w:proofErr w:type="spellEnd"/>
-                            <w:r>
-                              <w:rPr>
-                                <w:rFonts w:hint="cs"/>
-                                <w:color w:val="FFFFFF" w:themeColor="background1"/>
-                                <w:sz w:val="28"/>
-                                <w:szCs w:val="28"/>
-                                <w:rtl/>
-                              </w:rPr>
-                              <w:t xml:space="preserve"> کامپیوتری</w:t>
+                              <w:t>شبکه‌های کامپیوتری</w:t>
                             </w:r>
                             <w:r>
                               <w:rPr>
@@ -383,7 +371,6 @@
                           <w:rtl/>
                         </w:rPr>
                       </w:pPr>
-                      <w:proofErr w:type="spellStart"/>
                       <w:r>
                         <w:rPr>
                           <w:rFonts w:hint="cs"/>
@@ -392,18 +379,7 @@
                           <w:szCs w:val="28"/>
                           <w:rtl/>
                         </w:rPr>
-                        <w:t>شبکه‌های</w:t>
-                      </w:r>
-                      <w:proofErr w:type="spellEnd"/>
-                      <w:r>
-                        <w:rPr>
-                          <w:rFonts w:hint="cs"/>
-                          <w:color w:val="FFFFFF" w:themeColor="background1"/>
-                          <w:sz w:val="28"/>
-                          <w:szCs w:val="28"/>
-                          <w:rtl/>
-                        </w:rPr>
-                        <w:t xml:space="preserve"> کامپیوتری</w:t>
+                        <w:t>شبکه‌های کامپیوتری</w:t>
                       </w:r>
                       <w:r>
                         <w:rPr>
@@ -530,7 +506,6 @@
                                 <w:szCs w:val="40"/>
                               </w:rPr>
                             </w:pPr>
-                            <w:proofErr w:type="spellStart"/>
                             <w:r>
                               <w:rPr>
                                 <w:color w:val="FFFFFF" w:themeColor="background1"/>
@@ -539,7 +514,6 @@
                               </w:rPr>
                               <w:t>NetWolf</w:t>
                             </w:r>
-                            <w:proofErr w:type="spellEnd"/>
                           </w:p>
                         </w:txbxContent>
                       </wps:txbx>
@@ -573,7 +547,6 @@
                           <w:szCs w:val="40"/>
                         </w:rPr>
                       </w:pPr>
-                      <w:proofErr w:type="spellStart"/>
                       <w:r>
                         <w:rPr>
                           <w:color w:val="FFFFFF" w:themeColor="background1"/>
@@ -582,7 +555,6 @@
                         </w:rPr>
                         <w:t>NetWolf</w:t>
                       </w:r>
-                      <w:proofErr w:type="spellEnd"/>
                     </w:p>
                   </w:txbxContent>
                 </v:textbox>
@@ -1585,23 +1557,7 @@
           <w:rFonts w:hint="cs"/>
           <w:rtl/>
         </w:rPr>
-        <w:t xml:space="preserve">در این تمرین قصد داریم شما با </w:t>
-      </w:r>
-      <w:proofErr w:type="spellStart"/>
-      <w:r>
-        <w:rPr>
-          <w:rFonts w:hint="cs"/>
-          <w:rtl/>
-        </w:rPr>
-        <w:t>پیاده‌سازی</w:t>
-      </w:r>
-      <w:proofErr w:type="spellEnd"/>
-      <w:r>
-        <w:rPr>
-          <w:rFonts w:hint="cs"/>
-          <w:rtl/>
-        </w:rPr>
-        <w:t xml:space="preserve"> یک نرم افزار توزیع فایل به صورت </w:t>
+        <w:t xml:space="preserve">در این تمرین قصد داریم شما با پیاده‌سازی یک نرم افزار توزیع فایل به صورت </w:t>
       </w:r>
       <w:r>
         <w:t>P2P</w:t>
@@ -1611,71 +1567,7 @@
           <w:rFonts w:hint="cs"/>
           <w:rtl/>
         </w:rPr>
-        <w:t xml:space="preserve"> آشنا کنیم. در این </w:t>
-      </w:r>
-      <w:proofErr w:type="spellStart"/>
-      <w:r>
-        <w:rPr>
-          <w:rFonts w:hint="cs"/>
-          <w:rtl/>
-        </w:rPr>
-        <w:t>نرم‌افزار</w:t>
-      </w:r>
-      <w:proofErr w:type="spellEnd"/>
-      <w:r>
-        <w:rPr>
-          <w:rFonts w:hint="cs"/>
-          <w:rtl/>
-        </w:rPr>
-        <w:t xml:space="preserve"> کاربران یک خوشه تشکیل </w:t>
-      </w:r>
-      <w:proofErr w:type="spellStart"/>
-      <w:r>
-        <w:rPr>
-          <w:rFonts w:hint="cs"/>
-          <w:rtl/>
-        </w:rPr>
-        <w:t>می‌دهند</w:t>
-      </w:r>
-      <w:proofErr w:type="spellEnd"/>
-      <w:r>
-        <w:rPr>
-          <w:rFonts w:hint="cs"/>
-          <w:rtl/>
-        </w:rPr>
-        <w:t xml:space="preserve"> که در این خوشه </w:t>
-      </w:r>
-      <w:proofErr w:type="spellStart"/>
-      <w:r>
-        <w:rPr>
-          <w:rFonts w:hint="cs"/>
-          <w:rtl/>
-        </w:rPr>
-        <w:t>می‌توانند</w:t>
-      </w:r>
-      <w:proofErr w:type="spellEnd"/>
-      <w:r>
-        <w:rPr>
-          <w:rFonts w:hint="cs"/>
-          <w:rtl/>
-        </w:rPr>
-        <w:t xml:space="preserve"> برای دریافت فایل تقاضا ارسال کنند. این </w:t>
-      </w:r>
-      <w:proofErr w:type="spellStart"/>
-      <w:r>
-        <w:rPr>
-          <w:rFonts w:hint="cs"/>
-          <w:rtl/>
-        </w:rPr>
-        <w:t>نرم‌افزار</w:t>
-      </w:r>
-      <w:proofErr w:type="spellEnd"/>
-      <w:r>
-        <w:rPr>
-          <w:rFonts w:hint="cs"/>
-          <w:rtl/>
-        </w:rPr>
-        <w:t xml:space="preserve"> </w:t>
+        <w:t xml:space="preserve"> آشنا کنیم. در این نرم‌افزار کاربران یک خوشه تشکیل می‌دهند که در این خوشه می‌توانند برای دریافت فایل تقاضا ارسال کنند. این نرم‌افزار </w:t>
       </w:r>
       <w:r>
         <w:rPr>
@@ -1683,39 +1575,7 @@
           <w:rtl/>
         </w:rPr>
         <w:lastRenderedPageBreak/>
-        <w:t xml:space="preserve">مدیریت خوشه را به صورت خودکار و به </w:t>
-      </w:r>
-      <w:proofErr w:type="spellStart"/>
-      <w:r>
-        <w:rPr>
-          <w:rFonts w:hint="cs"/>
-          <w:rtl/>
-        </w:rPr>
-        <w:t>وسیله‌ی</w:t>
-      </w:r>
-      <w:proofErr w:type="spellEnd"/>
-      <w:r>
-        <w:rPr>
-          <w:rFonts w:hint="cs"/>
-          <w:rtl/>
-        </w:rPr>
-        <w:t xml:space="preserve"> ارسال </w:t>
-      </w:r>
-      <w:proofErr w:type="spellStart"/>
-      <w:r>
-        <w:rPr>
-          <w:rFonts w:hint="cs"/>
-          <w:rtl/>
-        </w:rPr>
-        <w:t>دوره‌ای</w:t>
-      </w:r>
-      <w:proofErr w:type="spellEnd"/>
-      <w:r>
-        <w:rPr>
-          <w:rFonts w:hint="cs"/>
-          <w:rtl/>
-        </w:rPr>
-        <w:t xml:space="preserve"> پیام </w:t>
+        <w:t xml:space="preserve">مدیریت خوشه را به صورت خودکار و به وسیله‌ی ارسال دوره‌ای پیام </w:t>
       </w:r>
       <w:r>
         <w:t>Discovery</w:t>
@@ -1725,55 +1585,7 @@
           <w:rFonts w:hint="cs"/>
           <w:rtl/>
         </w:rPr>
-        <w:t xml:space="preserve"> صورت </w:t>
-      </w:r>
-      <w:proofErr w:type="spellStart"/>
-      <w:r>
-        <w:rPr>
-          <w:rFonts w:hint="cs"/>
-          <w:rtl/>
-        </w:rPr>
-        <w:t>می‌دهد</w:t>
-      </w:r>
-      <w:proofErr w:type="spellEnd"/>
-      <w:r>
-        <w:rPr>
-          <w:rFonts w:hint="cs"/>
-          <w:rtl/>
-        </w:rPr>
-        <w:t xml:space="preserve">. در ادامه به توضیح این </w:t>
-      </w:r>
-      <w:proofErr w:type="spellStart"/>
-      <w:r>
-        <w:rPr>
-          <w:rFonts w:hint="cs"/>
-          <w:rtl/>
-        </w:rPr>
-        <w:t>نرم‌افزار</w:t>
-      </w:r>
-      <w:proofErr w:type="spellEnd"/>
-      <w:r>
-        <w:rPr>
-          <w:rFonts w:hint="cs"/>
-          <w:rtl/>
-        </w:rPr>
-        <w:t xml:space="preserve"> </w:t>
-      </w:r>
-      <w:proofErr w:type="spellStart"/>
-      <w:r>
-        <w:rPr>
-          <w:rFonts w:hint="cs"/>
-          <w:rtl/>
-        </w:rPr>
-        <w:t>می‌پردازیم</w:t>
-      </w:r>
-      <w:proofErr w:type="spellEnd"/>
-      <w:r>
-        <w:rPr>
-          <w:rFonts w:hint="cs"/>
-          <w:rtl/>
-        </w:rPr>
-        <w:t>.</w:t>
+        <w:t xml:space="preserve"> صورت می‌دهد. در ادامه به توضیح این نرم‌افزار می‌پردازیم.</w:t>
       </w:r>
     </w:p>
     <w:p>
@@ -1837,53 +1649,21 @@
           <w:rFonts w:hint="cs"/>
           <w:rtl/>
         </w:rPr>
-        <w:t xml:space="preserve"> انجام </w:t>
-      </w:r>
-      <w:proofErr w:type="spellStart"/>
-      <w:r>
-        <w:rPr>
-          <w:rFonts w:hint="cs"/>
-          <w:rtl/>
-        </w:rPr>
-        <w:t>می‌شود</w:t>
-      </w:r>
-      <w:proofErr w:type="spellEnd"/>
-      <w:r>
-        <w:rPr>
-          <w:rFonts w:hint="cs"/>
-          <w:rtl/>
-        </w:rPr>
-        <w:t>.</w:t>
-      </w:r>
-    </w:p>
-    <w:p>
-      <w:pPr>
-        <w:rPr>
-          <w:rtl/>
-        </w:rPr>
-      </w:pPr>
-      <w:r>
-        <w:rPr>
-          <w:rFonts w:hint="cs"/>
-          <w:rtl/>
-        </w:rPr>
-        <w:t xml:space="preserve">۲. در این پروژه فقط مجاز هستید از </w:t>
-      </w:r>
-      <w:proofErr w:type="spellStart"/>
-      <w:r>
-        <w:rPr>
-          <w:rFonts w:hint="cs"/>
-          <w:rtl/>
-        </w:rPr>
-        <w:t>کتابخانه‌های</w:t>
-      </w:r>
-      <w:proofErr w:type="spellEnd"/>
-      <w:r>
-        <w:rPr>
-          <w:rFonts w:hint="cs"/>
-          <w:rtl/>
-        </w:rPr>
-        <w:t xml:space="preserve"> </w:t>
+        <w:t xml:space="preserve"> انجام می‌شود.</w:t>
+      </w:r>
+    </w:p>
+    <w:p>
+      <w:pPr>
+        <w:rPr>
+          <w:rtl/>
+        </w:rPr>
+      </w:pPr>
+      <w:r>
+        <w:rPr>
+          <w:rFonts w:hint="cs"/>
+          <w:rtl/>
+        </w:rPr>
+        <w:t xml:space="preserve">۲. در این پروژه فقط مجاز هستید از کتابخانه‌های </w:t>
       </w:r>
       <w:r>
         <w:t>socket</w:t>
@@ -1893,55 +1673,7 @@
           <w:rFonts w:hint="cs"/>
           <w:rtl/>
         </w:rPr>
-        <w:t xml:space="preserve"> برای ارتباط شبکه استفاده کنید. به این معنا که استفاده از هر گونه ارتباط سطح بالاتر و </w:t>
-      </w:r>
-      <w:proofErr w:type="spellStart"/>
-      <w:r>
-        <w:rPr>
-          <w:rFonts w:hint="cs"/>
-          <w:rtl/>
-        </w:rPr>
-        <w:t>پروتکلی</w:t>
-      </w:r>
-      <w:proofErr w:type="spellEnd"/>
-      <w:r>
-        <w:rPr>
-          <w:rFonts w:hint="cs"/>
-          <w:rtl/>
-        </w:rPr>
-        <w:t xml:space="preserve"> به غیر </w:t>
-      </w:r>
-      <w:proofErr w:type="spellStart"/>
-      <w:r>
-        <w:rPr>
-          <w:rFonts w:hint="cs"/>
-          <w:rtl/>
-        </w:rPr>
-        <w:t>پروتکل‌های</w:t>
-      </w:r>
-      <w:proofErr w:type="spellEnd"/>
-      <w:r>
-        <w:rPr>
-          <w:rFonts w:hint="cs"/>
-          <w:rtl/>
-        </w:rPr>
-        <w:t xml:space="preserve"> </w:t>
-      </w:r>
-      <w:proofErr w:type="spellStart"/>
-      <w:r>
-        <w:rPr>
-          <w:rFonts w:hint="cs"/>
-          <w:rtl/>
-        </w:rPr>
-        <w:t>لایه‌ی</w:t>
-      </w:r>
-      <w:proofErr w:type="spellEnd"/>
-      <w:r>
-        <w:rPr>
-          <w:rFonts w:hint="cs"/>
-          <w:rtl/>
-        </w:rPr>
-        <w:t xml:space="preserve"> </w:t>
+        <w:t xml:space="preserve"> برای ارتباط شبکه استفاده کنید. به این معنا که استفاده از هر گونه ارتباط سطح بالاتر و پروتکلی به غیر پروتکل‌های لایه‌ی </w:t>
       </w:r>
       <w:r>
         <w:t>Transport</w:t>
@@ -1951,54 +1683,21 @@
           <w:rFonts w:hint="cs"/>
           <w:rtl/>
         </w:rPr>
-        <w:t xml:space="preserve"> فاقد ارزش </w:t>
-      </w:r>
-      <w:proofErr w:type="spellStart"/>
-      <w:r>
-        <w:rPr>
-          <w:rFonts w:hint="cs"/>
-          <w:rtl/>
-        </w:rPr>
-        <w:t>می‌باشد</w:t>
-      </w:r>
-      <w:proofErr w:type="spellEnd"/>
-      <w:r>
-        <w:rPr>
-          <w:rFonts w:hint="cs"/>
-          <w:rtl/>
-        </w:rPr>
-        <w:t>.</w:t>
-      </w:r>
-    </w:p>
-    <w:p>
-      <w:pPr>
-        <w:rPr>
-          <w:rFonts w:hint="cs"/>
-          <w:rtl/>
-        </w:rPr>
-      </w:pPr>
-      <w:r>
-        <w:rPr>
-          <w:rFonts w:hint="cs"/>
-          <w:rtl/>
-        </w:rPr>
-        <w:t xml:space="preserve">۳. استفاده از هرگونه </w:t>
-      </w:r>
-      <w:proofErr w:type="spellStart"/>
-      <w:r>
-        <w:rPr>
-          <w:rFonts w:hint="cs"/>
-          <w:rtl/>
-        </w:rPr>
-        <w:t>کتابخانه‌ی</w:t>
-      </w:r>
-      <w:proofErr w:type="spellEnd"/>
-      <w:r>
-        <w:rPr>
-          <w:rFonts w:hint="cs"/>
-          <w:rtl/>
-        </w:rPr>
-        <w:t xml:space="preserve"> آماده برای </w:t>
+        <w:t xml:space="preserve"> فاقد ارزش می‌باشد.</w:t>
+      </w:r>
+    </w:p>
+    <w:p>
+      <w:pPr>
+        <w:rPr>
+          <w:rtl/>
+        </w:rPr>
+      </w:pPr>
+      <w:r>
+        <w:rPr>
+          <w:rFonts w:hint="cs"/>
+          <w:rtl/>
+        </w:rPr>
+        <w:t xml:space="preserve">۳. استفاده از هرگونه کتابخانه‌ی آماده برای </w:t>
       </w:r>
       <w:r>
         <w:t>Serialization</w:t>
@@ -2018,55 +1717,7 @@
           <w:rFonts w:hint="cs"/>
           <w:rtl/>
         </w:rPr>
-        <w:t xml:space="preserve"> در هیچ یک از </w:t>
-      </w:r>
-      <w:proofErr w:type="spellStart"/>
-      <w:r>
-        <w:rPr>
-          <w:rFonts w:hint="cs"/>
-          <w:rtl/>
-        </w:rPr>
-        <w:t>گام‌ها</w:t>
-      </w:r>
-      <w:proofErr w:type="spellEnd"/>
-      <w:r>
-        <w:rPr>
-          <w:rFonts w:hint="cs"/>
-          <w:rtl/>
-        </w:rPr>
-        <w:t xml:space="preserve"> مجاز </w:t>
-      </w:r>
-      <w:proofErr w:type="spellStart"/>
-      <w:r>
-        <w:rPr>
-          <w:rFonts w:hint="cs"/>
-          <w:rtl/>
-        </w:rPr>
-        <w:t>نمی‌باشد</w:t>
-      </w:r>
-      <w:proofErr w:type="spellEnd"/>
-      <w:r>
-        <w:rPr>
-          <w:rFonts w:hint="cs"/>
-          <w:rtl/>
-        </w:rPr>
-        <w:t xml:space="preserve">. تمامی اطلاعات </w:t>
-      </w:r>
-      <w:proofErr w:type="spellStart"/>
-      <w:r>
-        <w:rPr>
-          <w:rFonts w:hint="cs"/>
-          <w:rtl/>
-        </w:rPr>
-        <w:t>می‌بایست</w:t>
-      </w:r>
-      <w:proofErr w:type="spellEnd"/>
-      <w:r>
-        <w:rPr>
-          <w:rFonts w:hint="cs"/>
-          <w:rtl/>
-        </w:rPr>
-        <w:t xml:space="preserve"> به صورت مشخص توسط شما </w:t>
+        <w:t xml:space="preserve"> در هیچ یک از گام‌ها مجاز نمی‌باشد. تمامی اطلاعات می‌بایست به صورت مشخص توسط شما </w:t>
       </w:r>
       <w:r>
         <w:rPr>
@@ -2092,7 +1743,6 @@
         </w:rPr>
       </w:pPr>
       <w:bookmarkStart w:id="2" w:name="_Toc40832099"/>
-      <w:proofErr w:type="spellStart"/>
       <w:r>
         <w:rPr>
           <w:rFonts w:hint="cs"/>
@@ -2102,36 +1752,19 @@
         <w:t>پیاده‌سازی</w:t>
       </w:r>
       <w:bookmarkEnd w:id="2"/>
-      <w:proofErr w:type="spellEnd"/>
-    </w:p>
-    <w:p>
-      <w:pPr>
-        <w:rPr>
-          <w:rtl/>
-        </w:rPr>
-      </w:pPr>
-      <w:r>
-        <w:rPr>
-          <w:rFonts w:hint="cs"/>
-          <w:rtl/>
-        </w:rPr>
-        <w:t xml:space="preserve">هر کاربر برای اجرای برنامه نیاز دارد یک لیست از را به عنوان اعضا خوشه در اختیار برنامه قرار دهد. این لیست </w:t>
-      </w:r>
-      <w:proofErr w:type="spellStart"/>
-      <w:r>
-        <w:rPr>
-          <w:rFonts w:hint="cs"/>
-          <w:rtl/>
-        </w:rPr>
-        <w:t>می‌تواند</w:t>
-      </w:r>
-      <w:proofErr w:type="spellEnd"/>
-      <w:r>
-        <w:rPr>
-          <w:rFonts w:hint="cs"/>
-          <w:rtl/>
-        </w:rPr>
-        <w:t xml:space="preserve"> خالی باشد.</w:t>
+    </w:p>
+    <w:p>
+      <w:pPr>
+        <w:rPr>
+          <w:rtl/>
+        </w:rPr>
+      </w:pPr>
+      <w:r>
+        <w:rPr>
+          <w:rFonts w:hint="cs"/>
+          <w:rtl/>
+        </w:rPr>
+        <w:t>هر کاربر برای اجرای برنامه نیاز دارد یک لیست از را به عنوان اعضا خوشه در اختیار برنامه قرار دهد. این لیست می‌تواند خالی باشد.</w:t>
       </w:r>
     </w:p>
     <w:p>
@@ -2163,23 +1796,7 @@
           <w:rFonts w:hint="cs"/>
           <w:rtl/>
         </w:rPr>
-        <w:t xml:space="preserve">بعد از شروع، برنامه در </w:t>
-      </w:r>
-      <w:proofErr w:type="spellStart"/>
-      <w:r>
-        <w:rPr>
-          <w:rFonts w:hint="cs"/>
-          <w:rtl/>
-        </w:rPr>
-        <w:t>بازه‌های</w:t>
-      </w:r>
-      <w:proofErr w:type="spellEnd"/>
-      <w:r>
-        <w:rPr>
-          <w:rFonts w:hint="cs"/>
-          <w:rtl/>
-        </w:rPr>
-        <w:t xml:space="preserve"> مشخص پیام </w:t>
+        <w:t xml:space="preserve">بعد از شروع، برنامه در بازه‌های مشخص پیام </w:t>
       </w:r>
       <w:r>
         <w:t>Discovery</w:t>
@@ -2189,135 +1806,7 @@
           <w:rFonts w:hint="cs"/>
           <w:rtl/>
         </w:rPr>
-        <w:t xml:space="preserve"> که شامل لیست اعضا </w:t>
-      </w:r>
-      <w:proofErr w:type="spellStart"/>
-      <w:r>
-        <w:rPr>
-          <w:rFonts w:hint="cs"/>
-          <w:rtl/>
-        </w:rPr>
-        <w:t>خوشه‌اش</w:t>
-      </w:r>
-      <w:proofErr w:type="spellEnd"/>
-      <w:r>
-        <w:rPr>
-          <w:rFonts w:hint="cs"/>
-          <w:rtl/>
-        </w:rPr>
-        <w:t xml:space="preserve"> </w:t>
-      </w:r>
-      <w:proofErr w:type="spellStart"/>
-      <w:r>
-        <w:rPr>
-          <w:rFonts w:hint="cs"/>
-          <w:rtl/>
-        </w:rPr>
-        <w:t>می‌باشد</w:t>
-      </w:r>
-      <w:proofErr w:type="spellEnd"/>
-      <w:r>
-        <w:rPr>
-          <w:rFonts w:hint="cs"/>
-          <w:rtl/>
-        </w:rPr>
-        <w:t xml:space="preserve"> را برای تمام اعضا </w:t>
-      </w:r>
-      <w:proofErr w:type="spellStart"/>
-      <w:r>
-        <w:rPr>
-          <w:rFonts w:hint="cs"/>
-          <w:rtl/>
-        </w:rPr>
-        <w:t>خوشه‌اش</w:t>
-      </w:r>
-      <w:proofErr w:type="spellEnd"/>
-      <w:r>
-        <w:rPr>
-          <w:rFonts w:hint="cs"/>
-          <w:rtl/>
-        </w:rPr>
-        <w:t xml:space="preserve"> ارسال </w:t>
-      </w:r>
-      <w:proofErr w:type="spellStart"/>
-      <w:r>
-        <w:rPr>
-          <w:rFonts w:hint="cs"/>
-          <w:rtl/>
-        </w:rPr>
-        <w:t>می‌کند</w:t>
-      </w:r>
-      <w:proofErr w:type="spellEnd"/>
-      <w:r>
-        <w:rPr>
-          <w:rFonts w:hint="cs"/>
-          <w:rtl/>
-        </w:rPr>
-        <w:t xml:space="preserve">. در نظر داشته باشید که هر نود به صورت مجزا </w:t>
-      </w:r>
-      <w:proofErr w:type="spellStart"/>
-      <w:r>
-        <w:rPr>
-          <w:rFonts w:hint="cs"/>
-          <w:rtl/>
-        </w:rPr>
-        <w:t>لیستی</w:t>
-      </w:r>
-      <w:proofErr w:type="spellEnd"/>
-      <w:r>
-        <w:rPr>
-          <w:rFonts w:hint="cs"/>
-          <w:rtl/>
-        </w:rPr>
-        <w:t xml:space="preserve"> را به عنوان اعضا </w:t>
-      </w:r>
-      <w:proofErr w:type="spellStart"/>
-      <w:r>
-        <w:rPr>
-          <w:rFonts w:hint="cs"/>
-          <w:rtl/>
-        </w:rPr>
-        <w:t>خوشه‌اش</w:t>
-      </w:r>
-      <w:proofErr w:type="spellEnd"/>
-      <w:r>
-        <w:rPr>
-          <w:rFonts w:hint="cs"/>
-          <w:rtl/>
-        </w:rPr>
-        <w:t xml:space="preserve"> مدیریت </w:t>
-      </w:r>
-      <w:proofErr w:type="spellStart"/>
-      <w:r>
-        <w:rPr>
-          <w:rFonts w:hint="cs"/>
-          <w:rtl/>
-        </w:rPr>
-        <w:t>می‌کند</w:t>
-      </w:r>
-      <w:proofErr w:type="spellEnd"/>
-      <w:r>
-        <w:rPr>
-          <w:rFonts w:hint="cs"/>
-          <w:rtl/>
-        </w:rPr>
-        <w:t xml:space="preserve"> که این لیست در طی </w:t>
-      </w:r>
-      <w:proofErr w:type="spellStart"/>
-      <w:r>
-        <w:rPr>
-          <w:rFonts w:hint="cs"/>
-          <w:rtl/>
-        </w:rPr>
-        <w:t>پیام‌های</w:t>
-      </w:r>
-      <w:proofErr w:type="spellEnd"/>
-      <w:r>
-        <w:rPr>
-          <w:rFonts w:hint="cs"/>
-          <w:rtl/>
-        </w:rPr>
-        <w:t xml:space="preserve"> </w:t>
+        <w:t xml:space="preserve"> که شامل لیست اعضا خوشه‌اش می‌باشد را برای تمام اعضا خوشه‌اش ارسال می‌کند. در نظر داشته باشید که هر نود به صورت مجزا لیستی را به عنوان اعضا خوشه‌اش مدیریت می‌کند که این لیست در طی پیام‌های </w:t>
       </w:r>
       <w:r>
         <w:t>Discovery</w:t>
@@ -2327,85 +1816,21 @@
           <w:rFonts w:hint="cs"/>
           <w:rtl/>
         </w:rPr>
-        <w:t xml:space="preserve"> در </w:t>
-      </w:r>
-      <w:proofErr w:type="spellStart"/>
-      <w:r>
-        <w:rPr>
-          <w:rFonts w:hint="cs"/>
-          <w:rtl/>
-        </w:rPr>
-        <w:t>بازه‌های</w:t>
-      </w:r>
-      <w:proofErr w:type="spellEnd"/>
-      <w:r>
-        <w:rPr>
-          <w:rFonts w:hint="cs"/>
-          <w:rtl/>
-        </w:rPr>
-        <w:t xml:space="preserve"> مشخص به </w:t>
-      </w:r>
-      <w:proofErr w:type="spellStart"/>
-      <w:r>
-        <w:rPr>
-          <w:rFonts w:hint="cs"/>
-          <w:rtl/>
-        </w:rPr>
-        <w:t>روز‌رسانی</w:t>
-      </w:r>
-      <w:proofErr w:type="spellEnd"/>
-      <w:r>
-        <w:rPr>
-          <w:rFonts w:hint="cs"/>
-          <w:rtl/>
-        </w:rPr>
-        <w:t xml:space="preserve"> </w:t>
-      </w:r>
-      <w:proofErr w:type="spellStart"/>
-      <w:r>
-        <w:rPr>
-          <w:rFonts w:hint="cs"/>
-          <w:rtl/>
-        </w:rPr>
-        <w:t>می‌شود</w:t>
-      </w:r>
-      <w:proofErr w:type="spellEnd"/>
-      <w:r>
-        <w:rPr>
-          <w:rFonts w:hint="cs"/>
-          <w:rtl/>
-        </w:rPr>
-        <w:t>.</w:t>
-      </w:r>
-    </w:p>
-    <w:p>
-      <w:pPr>
-        <w:rPr>
-          <w:rtl/>
-        </w:rPr>
-      </w:pPr>
-      <w:r>
-        <w:rPr>
-          <w:rFonts w:hint="cs"/>
-          <w:rtl/>
-        </w:rPr>
-        <w:t xml:space="preserve">کاربر در هر لحظه </w:t>
-      </w:r>
-      <w:proofErr w:type="spellStart"/>
-      <w:r>
-        <w:rPr>
-          <w:rFonts w:hint="cs"/>
-          <w:rtl/>
-        </w:rPr>
-        <w:t>می‌تواند</w:t>
-      </w:r>
-      <w:proofErr w:type="spellEnd"/>
-      <w:r>
-        <w:rPr>
-          <w:rFonts w:hint="cs"/>
-          <w:rtl/>
-        </w:rPr>
-        <w:t xml:space="preserve"> برای یک فایل تقاضا دهد. این تقاضا در قالب یک پیام </w:t>
+        <w:t xml:space="preserve"> در بازه‌های مشخص به روز‌رسانی می‌شود.</w:t>
+      </w:r>
+    </w:p>
+    <w:p>
+      <w:pPr>
+        <w:rPr>
+          <w:rtl/>
+        </w:rPr>
+      </w:pPr>
+      <w:r>
+        <w:rPr>
+          <w:rFonts w:hint="cs"/>
+          <w:rtl/>
+        </w:rPr>
+        <w:t xml:space="preserve">کاربر در هر لحظه می‌تواند برای یک فایل تقاضا دهد. این تقاضا در قالب یک پیام </w:t>
       </w:r>
       <w:r>
         <w:t>Get</w:t>
@@ -2415,199 +1840,7 @@
           <w:rFonts w:hint="cs"/>
           <w:rtl/>
         </w:rPr>
-        <w:t xml:space="preserve"> برای تمامی </w:t>
-      </w:r>
-      <w:proofErr w:type="spellStart"/>
-      <w:r>
-        <w:rPr>
-          <w:rFonts w:hint="cs"/>
-          <w:rtl/>
-        </w:rPr>
-        <w:t>نودهای</w:t>
-      </w:r>
-      <w:proofErr w:type="spellEnd"/>
-      <w:r>
-        <w:rPr>
-          <w:rFonts w:hint="cs"/>
-          <w:rtl/>
-        </w:rPr>
-        <w:t xml:space="preserve"> </w:t>
-      </w:r>
-      <w:proofErr w:type="spellStart"/>
-      <w:r>
-        <w:rPr>
-          <w:rFonts w:hint="cs"/>
-          <w:rtl/>
-        </w:rPr>
-        <w:t>خوشه‌ی</w:t>
-      </w:r>
-      <w:proofErr w:type="spellEnd"/>
-      <w:r>
-        <w:rPr>
-          <w:rFonts w:hint="cs"/>
-          <w:rtl/>
-        </w:rPr>
-        <w:t xml:space="preserve"> </w:t>
-      </w:r>
-      <w:proofErr w:type="spellStart"/>
-      <w:r>
-        <w:rPr>
-          <w:rFonts w:hint="cs"/>
-          <w:rtl/>
-        </w:rPr>
-        <w:t>نودی</w:t>
-      </w:r>
-      <w:proofErr w:type="spellEnd"/>
-      <w:r>
-        <w:rPr>
-          <w:rFonts w:hint="cs"/>
-          <w:rtl/>
-        </w:rPr>
-        <w:t xml:space="preserve"> که کاربر تقاضا را داده است (این نود را مبدا </w:t>
-      </w:r>
-      <w:proofErr w:type="spellStart"/>
-      <w:r>
-        <w:rPr>
-          <w:rFonts w:hint="cs"/>
-          <w:rtl/>
-        </w:rPr>
-        <w:t>می‌نامیم</w:t>
-      </w:r>
-      <w:proofErr w:type="spellEnd"/>
-      <w:r>
-        <w:rPr>
-          <w:rFonts w:hint="cs"/>
-          <w:rtl/>
-        </w:rPr>
-        <w:t xml:space="preserve">)، ارسال </w:t>
-      </w:r>
-      <w:proofErr w:type="spellStart"/>
-      <w:r>
-        <w:rPr>
-          <w:rFonts w:hint="cs"/>
-          <w:rtl/>
-        </w:rPr>
-        <w:t>می‌گردد</w:t>
-      </w:r>
-      <w:proofErr w:type="spellEnd"/>
-      <w:r>
-        <w:rPr>
-          <w:rFonts w:hint="cs"/>
-          <w:rtl/>
-        </w:rPr>
-        <w:t xml:space="preserve">. </w:t>
-      </w:r>
-      <w:proofErr w:type="spellStart"/>
-      <w:r>
-        <w:rPr>
-          <w:rFonts w:hint="cs"/>
-          <w:rtl/>
-        </w:rPr>
-        <w:t>نودها</w:t>
-      </w:r>
-      <w:proofErr w:type="spellEnd"/>
-      <w:r>
-        <w:rPr>
-          <w:rFonts w:hint="cs"/>
-          <w:rtl/>
-        </w:rPr>
-        <w:t xml:space="preserve"> پیام درخواست را پردازش </w:t>
-      </w:r>
-      <w:proofErr w:type="spellStart"/>
-      <w:r>
-        <w:rPr>
-          <w:rFonts w:hint="cs"/>
-          <w:rtl/>
-        </w:rPr>
-        <w:t>می‌کنند</w:t>
-      </w:r>
-      <w:proofErr w:type="spellEnd"/>
-      <w:r>
-        <w:rPr>
-          <w:rFonts w:hint="cs"/>
-          <w:rtl/>
-        </w:rPr>
-        <w:t xml:space="preserve"> و صورتی که فایل موردنظر را در اختیار داشته باشند پاسخ </w:t>
-      </w:r>
-      <w:proofErr w:type="spellStart"/>
-      <w:r>
-        <w:rPr>
-          <w:rFonts w:hint="cs"/>
-          <w:rtl/>
-        </w:rPr>
-        <w:t>می‌دهند</w:t>
-      </w:r>
-      <w:proofErr w:type="spellEnd"/>
-      <w:r>
-        <w:rPr>
-          <w:rFonts w:hint="cs"/>
-          <w:rtl/>
-        </w:rPr>
-        <w:t xml:space="preserve">. نود مبدا این </w:t>
-      </w:r>
-      <w:proofErr w:type="spellStart"/>
-      <w:r>
-        <w:rPr>
-          <w:rFonts w:hint="cs"/>
-          <w:rtl/>
-        </w:rPr>
-        <w:t>پاسخ‌ها</w:t>
-      </w:r>
-      <w:proofErr w:type="spellEnd"/>
-      <w:r>
-        <w:rPr>
-          <w:rFonts w:hint="cs"/>
-          <w:rtl/>
-        </w:rPr>
-        <w:t xml:space="preserve"> را دریافت کرده و بهترین پاسخ از نظر زمان دریافت را انتخاب </w:t>
-      </w:r>
-      <w:proofErr w:type="spellStart"/>
-      <w:r>
-        <w:rPr>
-          <w:rFonts w:hint="cs"/>
-          <w:rtl/>
-        </w:rPr>
-        <w:t>می‌کند</w:t>
-      </w:r>
-      <w:proofErr w:type="spellEnd"/>
-      <w:r>
-        <w:rPr>
-          <w:rFonts w:hint="cs"/>
-          <w:rtl/>
-        </w:rPr>
-        <w:t xml:space="preserve">. در صورتی که نود مبدا در یک </w:t>
-      </w:r>
-      <w:proofErr w:type="spellStart"/>
-      <w:r>
-        <w:rPr>
-          <w:rFonts w:hint="cs"/>
-          <w:rtl/>
-        </w:rPr>
-        <w:t>بازه‌ی</w:t>
-      </w:r>
-      <w:proofErr w:type="spellEnd"/>
-      <w:r>
-        <w:rPr>
-          <w:rFonts w:hint="cs"/>
-          <w:rtl/>
-        </w:rPr>
-        <w:t xml:space="preserve"> زمانی مشخص پاسخی دریافت نکند فرض </w:t>
-      </w:r>
-      <w:proofErr w:type="spellStart"/>
-      <w:r>
-        <w:rPr>
-          <w:rFonts w:hint="cs"/>
-          <w:rtl/>
-        </w:rPr>
-        <w:t>می‌کند</w:t>
-      </w:r>
-      <w:proofErr w:type="spellEnd"/>
-      <w:r>
-        <w:rPr>
-          <w:rFonts w:hint="cs"/>
-          <w:rtl/>
-        </w:rPr>
-        <w:t xml:space="preserve"> فایل مورد تقاضا در خوشه وجود ندارد. نود مبدا با استفاده از یک ارتباط </w:t>
+        <w:t xml:space="preserve"> برای تمامی نودهای خوشه‌ی نودی که کاربر تقاضا را داده است (این نود را مبدا می‌نامیم)، ارسال می‌گردد. نودها پیام درخواست را پردازش می‌کنند و صورتی که فایل موردنظر را در اختیار داشته باشند پاسخ می‌دهند. نود مبدا این پاسخ‌ها را دریافت کرده و بهترین پاسخ از نظر زمان دریافت را انتخاب می‌کند. در صورتی که نود مبدا در یک بازه‌ی زمانی مشخص پاسخی دریافت نکند فرض می‌کند فایل مورد تقاضا در خوشه وجود ندارد. نود مبدا با استفاده از یک ارتباط </w:t>
       </w:r>
       <w:r>
         <w:t>TCP</w:t>
@@ -2617,69 +1850,21 @@
           <w:rFonts w:hint="cs"/>
           <w:rtl/>
         </w:rPr>
-        <w:t xml:space="preserve"> فایل را از </w:t>
-      </w:r>
-      <w:proofErr w:type="spellStart"/>
-      <w:r>
-        <w:rPr>
-          <w:rFonts w:hint="cs"/>
-          <w:rtl/>
-        </w:rPr>
-        <w:t>نودی</w:t>
-      </w:r>
-      <w:proofErr w:type="spellEnd"/>
-      <w:r>
-        <w:rPr>
-          <w:rFonts w:hint="cs"/>
-          <w:rtl/>
-        </w:rPr>
-        <w:t xml:space="preserve"> که انتخاب کرده است، دریافت </w:t>
-      </w:r>
-      <w:proofErr w:type="spellStart"/>
-      <w:r>
-        <w:rPr>
-          <w:rFonts w:hint="cs"/>
-          <w:rtl/>
-        </w:rPr>
-        <w:t>می‌کند</w:t>
-      </w:r>
-      <w:proofErr w:type="spellEnd"/>
-      <w:r>
-        <w:rPr>
-          <w:rFonts w:hint="cs"/>
-          <w:rtl/>
-        </w:rPr>
-        <w:t>.</w:t>
-      </w:r>
-    </w:p>
-    <w:p>
-      <w:pPr>
-        <w:rPr>
-          <w:rtl/>
-        </w:rPr>
-      </w:pPr>
-      <w:r>
-        <w:rPr>
-          <w:rFonts w:hint="cs"/>
-          <w:rtl/>
-        </w:rPr>
-        <w:t xml:space="preserve">در ادامه جزئیات این روند را به صورت مرحله به مرحله شرح </w:t>
-      </w:r>
-      <w:proofErr w:type="spellStart"/>
-      <w:r>
-        <w:rPr>
-          <w:rFonts w:hint="cs"/>
-          <w:rtl/>
-        </w:rPr>
-        <w:t>می‌دهیم</w:t>
-      </w:r>
-      <w:proofErr w:type="spellEnd"/>
-      <w:r>
-        <w:rPr>
-          <w:rFonts w:hint="cs"/>
-          <w:rtl/>
-        </w:rPr>
-        <w:t>.</w:t>
+        <w:t xml:space="preserve"> فایل را از نودی که انتخاب کرده است، دریافت می‌کند.</w:t>
+      </w:r>
+    </w:p>
+    <w:p>
+      <w:pPr>
+        <w:rPr>
+          <w:rtl/>
+        </w:rPr>
+      </w:pPr>
+      <w:r>
+        <w:rPr>
+          <w:rFonts w:hint="cs"/>
+          <w:rtl/>
+        </w:rPr>
+        <w:t>در ادامه جزئیات این روند را به صورت مرحله به مرحله شرح می‌دهیم.</w:t>
       </w:r>
       <w:bookmarkStart w:id="3" w:name="_Toc40832100"/>
     </w:p>
@@ -2713,111 +1898,7 @@
           <w:rFonts w:hint="cs"/>
           <w:rtl/>
         </w:rPr>
-        <w:t xml:space="preserve">برنامه در ابتدا یک لیست را قالب فایل به عنوان </w:t>
-      </w:r>
-      <w:proofErr w:type="spellStart"/>
-      <w:r>
-        <w:rPr>
-          <w:rFonts w:hint="cs"/>
-          <w:rtl/>
-        </w:rPr>
-        <w:t>خوشه‌ی</w:t>
-      </w:r>
-      <w:proofErr w:type="spellEnd"/>
-      <w:r>
-        <w:rPr>
-          <w:rFonts w:hint="cs"/>
-          <w:rtl/>
-        </w:rPr>
-        <w:t xml:space="preserve"> آغازین دارد. این لیست </w:t>
-      </w:r>
-      <w:proofErr w:type="spellStart"/>
-      <w:r>
-        <w:rPr>
-          <w:rFonts w:hint="cs"/>
-          <w:rtl/>
-        </w:rPr>
-        <w:t>می‌تواند</w:t>
-      </w:r>
-      <w:proofErr w:type="spellEnd"/>
-      <w:r>
-        <w:rPr>
-          <w:rFonts w:hint="cs"/>
-          <w:rtl/>
-        </w:rPr>
-        <w:t xml:space="preserve"> خالی باشد. این فایل شامل دو ستون </w:t>
-      </w:r>
-      <w:proofErr w:type="spellStart"/>
-      <w:r>
-        <w:rPr>
-          <w:rFonts w:hint="cs"/>
-          <w:rtl/>
-        </w:rPr>
-        <w:t>می‌باشد</w:t>
-      </w:r>
-      <w:proofErr w:type="spellEnd"/>
-      <w:r>
-        <w:rPr>
-          <w:rFonts w:hint="cs"/>
-          <w:rtl/>
-        </w:rPr>
-        <w:t xml:space="preserve"> که با فاصله از یکدیگر جدا </w:t>
-      </w:r>
-      <w:proofErr w:type="spellStart"/>
-      <w:r>
-        <w:rPr>
-          <w:rFonts w:hint="cs"/>
-          <w:rtl/>
-        </w:rPr>
-        <w:t>شده‌اند</w:t>
-      </w:r>
-      <w:proofErr w:type="spellEnd"/>
-      <w:r>
-        <w:rPr>
-          <w:rFonts w:hint="cs"/>
-          <w:rtl/>
-        </w:rPr>
-        <w:t xml:space="preserve">. هر سطر از این فایل </w:t>
-      </w:r>
-      <w:proofErr w:type="spellStart"/>
-      <w:r>
-        <w:rPr>
-          <w:rFonts w:hint="cs"/>
-          <w:rtl/>
-        </w:rPr>
-        <w:t>نمایده</w:t>
-      </w:r>
-      <w:proofErr w:type="spellEnd"/>
-      <w:r>
-        <w:rPr>
-          <w:rFonts w:hint="cs"/>
-          <w:rtl/>
-        </w:rPr>
-        <w:t xml:space="preserve"> یک نود در خوشه </w:t>
-      </w:r>
-      <w:proofErr w:type="spellStart"/>
-      <w:r>
-        <w:rPr>
-          <w:rFonts w:hint="cs"/>
-          <w:rtl/>
-        </w:rPr>
-        <w:t>می‌باشد</w:t>
-      </w:r>
-      <w:proofErr w:type="spellEnd"/>
-      <w:r>
-        <w:rPr>
-          <w:rFonts w:hint="cs"/>
-          <w:rtl/>
-        </w:rPr>
-        <w:t xml:space="preserve"> که شامل اسم و آدرس </w:t>
-      </w:r>
-      <w:proofErr w:type="spellStart"/>
-      <w:r>
-        <w:rPr>
-          <w:rFonts w:hint="cs"/>
-          <w:rtl/>
-        </w:rPr>
-        <w:t>آی</w:t>
+        <w:t>برنامه در ابتدا یک لیست را قالب فایل به عنوان خوشه‌ی آغازین دارد. این لیست می‌تواند خالی باشد. این فایل شامل دو ستون می‌باشد که با فاصله از یکدیگر جدا شده‌اند. هر سطر از این فایل نمایده یک نود در خوشه می‌باشد که شامل اسم و آدرس آی</w:t>
       </w:r>
       <w:r>
         <w:rPr>
@@ -2831,47 +1912,7 @@
           <w:rFonts w:hint="cs"/>
           <w:rtl/>
         </w:rPr>
-        <w:t>پی</w:t>
-      </w:r>
-      <w:proofErr w:type="spellEnd"/>
-      <w:r>
-        <w:rPr>
-          <w:rFonts w:hint="cs"/>
-          <w:rtl/>
-        </w:rPr>
-        <w:t xml:space="preserve"> این نود </w:t>
-      </w:r>
-      <w:proofErr w:type="spellStart"/>
-      <w:r>
-        <w:rPr>
-          <w:rFonts w:hint="cs"/>
-          <w:rtl/>
-        </w:rPr>
-        <w:t>می‌باشد</w:t>
-      </w:r>
-      <w:proofErr w:type="spellEnd"/>
-      <w:r>
-        <w:rPr>
-          <w:rFonts w:hint="cs"/>
-          <w:rtl/>
-        </w:rPr>
-        <w:t xml:space="preserve">. در ادامه </w:t>
-      </w:r>
-      <w:proofErr w:type="spellStart"/>
-      <w:r>
-        <w:rPr>
-          <w:rFonts w:hint="cs"/>
-          <w:rtl/>
-        </w:rPr>
-        <w:t>نمونه‌ای</w:t>
-      </w:r>
-      <w:proofErr w:type="spellEnd"/>
-      <w:r>
-        <w:rPr>
-          <w:rFonts w:hint="cs"/>
-          <w:rtl/>
-        </w:rPr>
-        <w:t xml:space="preserve"> از این فایل آورده شده است:</w:t>
+        <w:t>پی این نود می‌باشد. در ادامه نمونه‌ای از این فایل آورده شده است:</w:t>
       </w:r>
     </w:p>
     <w:p>
@@ -2905,425 +1946,721 @@
         </w:rPr>
         <w:t xml:space="preserve">در هر </w:t>
       </w:r>
-      <w:proofErr w:type="spellStart"/>
       <w:r>
         <w:rPr>
           <w:rFonts w:hint="cs"/>
           <w:color w:val="92D050"/>
           <w:rtl/>
         </w:rPr>
-        <w:t>بازه‌ی</w:t>
-      </w:r>
-      <w:proofErr w:type="spellEnd"/>
+        <w:t>بازه‌ی مشخص</w:t>
+      </w:r>
+      <w:r>
+        <w:rPr>
+          <w:rFonts w:hint="cs"/>
+          <w:rtl/>
+        </w:rPr>
+        <w:t xml:space="preserve"> هر نود لیست فعلی خوشه‌ی خود را به تمام اعضای خوشه‌ی خودش به اشتراک می‌گذارد. ساختار پیام </w:t>
+      </w:r>
+      <w:r>
+        <w:t>Discovery</w:t>
+      </w:r>
+      <w:r>
+        <w:rPr>
+          <w:rFonts w:hint="cs"/>
+          <w:rtl/>
+        </w:rPr>
+        <w:t xml:space="preserve"> بر عهده‌ی خودتان می‌باشد ولی می‌بایست شامل آدرس آی‌پی‌ها و شناسه‌ی نودها باشد.</w:t>
+      </w:r>
+      <w:r>
+        <w:t xml:space="preserve"> </w:t>
+      </w:r>
+      <w:r>
+        <w:rPr>
+          <w:rFonts w:hint="cs"/>
+          <w:rtl/>
+        </w:rPr>
+        <w:t xml:space="preserve"> هر نود با دریافت پیام </w:t>
+      </w:r>
+      <w:r>
+        <w:t>Discovery</w:t>
+      </w:r>
+      <w:r>
+        <w:rPr>
+          <w:rFonts w:hint="cs"/>
+          <w:rtl/>
+        </w:rPr>
+        <w:t xml:space="preserve"> لیستی که دریافت کرده است را با لیست فعلی خود </w:t>
+      </w:r>
+      <w:r>
+        <w:t>Merge</w:t>
+      </w:r>
+      <w:r>
+        <w:rPr>
+          <w:rFonts w:hint="cs"/>
+          <w:rtl/>
+        </w:rPr>
+        <w:t xml:space="preserve"> می‌کند.</w:t>
+      </w:r>
+    </w:p>
+    <w:p>
+      <w:pPr>
+        <w:rPr>
+          <w:rtl/>
+        </w:rPr>
+      </w:pPr>
+      <w:r>
+        <w:rPr>
+          <w:rFonts w:hint="cs"/>
+          <w:rtl/>
+        </w:rPr>
+        <w:t xml:space="preserve">در نظر داشته باشید اکتشاف مستقل از سایر قسمت‌های برنامه در حال اجرا بوده و لیست خوشه‌ی نود را به روز‌رسانی می‌کند. به این ترتیب هر نود به صورت مستقل برداشتی از خوشه داشته </w:t>
+      </w:r>
+      <w:r>
+        <w:rPr>
+          <w:rFonts w:hint="cs"/>
+          <w:rtl/>
+        </w:rPr>
+        <w:t>و آن را به صورت همزمان به روزرسانی می‌کند.</w:t>
+      </w:r>
+    </w:p>
+    <w:p>
+      <w:r>
+        <w:rPr>
+          <w:rFonts w:hint="cs"/>
+          <w:rtl/>
+        </w:rPr>
+        <w:t xml:space="preserve">از آنجایی که تعداد این پیام‌ها زیاد می‌باشد برای ارسال آن‌ها از پروتکل </w:t>
+      </w:r>
+      <w:r>
+        <w:t>UDP</w:t>
+      </w:r>
+      <w:r>
+        <w:rPr>
+          <w:rFonts w:hint="cs"/>
+          <w:rtl/>
+        </w:rPr>
+        <w:t>‌ استفاده می‌شود. در این پیام‌ها نیازی به قابلیت اطمینان نمی‌باشد چرا که این پیام‌ها به صورت دوره‌ای تکرار می‌شوند و اگر در یک دوره هم از دست بروند مشکلی به وجود نیامده و سیستم می‌تواند این پیام را در دوره‌ی بعدی دریافت کند.</w:t>
+      </w:r>
+    </w:p>
+    <w:p>
+      <w:pPr>
+        <w:jc w:val="center"/>
+      </w:pPr>
+      <w:r>
+        <w:rPr>
+          <w:noProof/>
+        </w:rPr>
+        <w:drawing>
+          <wp:inline distT="0" distB="0" distL="0" distR="0" wp14:anchorId="32396B55" wp14:editId="403417D4">
+            <wp:extent cx="4137790" cy="2743200"/>
+            <wp:effectExtent l="0" t="0" r="0" b="0"/>
+            <wp:docPr id="1" name="Picture 1"/>
+            <wp:cNvGraphicFramePr>
+              <a:graphicFrameLocks xmlns:a="http://schemas.openxmlformats.org/drawingml/2006/main" noChangeAspect="1"/>
+            </wp:cNvGraphicFramePr>
+            <a:graphic xmlns:a="http://schemas.openxmlformats.org/drawingml/2006/main">
+              <a:graphicData uri="http://schemas.openxmlformats.org/drawingml/2006/picture">
+                <pic:pic xmlns:pic="http://schemas.openxmlformats.org/drawingml/2006/picture">
+                  <pic:nvPicPr>
+                    <pic:cNvPr id="0" name="Picture 1"/>
+                    <pic:cNvPicPr>
+                      <a:picLocks noChangeAspect="1" noChangeArrowheads="1"/>
+                    </pic:cNvPicPr>
+                  </pic:nvPicPr>
+                  <pic:blipFill>
+                    <a:blip r:embed="rId9">
+                      <a:extLst>
+                        <a:ext uri="{28A0092B-C50C-407E-A947-70E740481C1C}">
+                          <a14:useLocalDpi xmlns:a14="http://schemas.microsoft.com/office/drawing/2010/main" val="0"/>
+                        </a:ext>
+                      </a:extLst>
+                    </a:blip>
+                    <a:srcRect/>
+                    <a:stretch>
+                      <a:fillRect/>
+                    </a:stretch>
+                  </pic:blipFill>
+                  <pic:spPr bwMode="auto">
+                    <a:xfrm>
+                      <a:off x="0" y="0"/>
+                      <a:ext cx="4137790" cy="2743200"/>
+                    </a:xfrm>
+                    <a:prstGeom prst="rect">
+                      <a:avLst/>
+                    </a:prstGeom>
+                    <a:noFill/>
+                    <a:ln>
+                      <a:noFill/>
+                    </a:ln>
+                  </pic:spPr>
+                </pic:pic>
+              </a:graphicData>
+            </a:graphic>
+          </wp:inline>
+        </w:drawing>
+      </w:r>
+    </w:p>
+    <w:p>
+      <w:pPr>
+        <w:jc w:val="center"/>
+      </w:pPr>
+      <w:r>
+        <w:rPr>
+          <w:noProof/>
+        </w:rPr>
+        <w:lastRenderedPageBreak/>
+        <w:drawing>
+          <wp:inline distT="0" distB="0" distL="0" distR="0" wp14:anchorId="0B57ED71" wp14:editId="182EC9E8">
+            <wp:extent cx="4163923" cy="2743200"/>
+            <wp:effectExtent l="0" t="0" r="8255" b="0"/>
+            <wp:docPr id="2" name="Picture 2"/>
+            <wp:cNvGraphicFramePr>
+              <a:graphicFrameLocks xmlns:a="http://schemas.openxmlformats.org/drawingml/2006/main" noChangeAspect="1"/>
+            </wp:cNvGraphicFramePr>
+            <a:graphic xmlns:a="http://schemas.openxmlformats.org/drawingml/2006/main">
+              <a:graphicData uri="http://schemas.openxmlformats.org/drawingml/2006/picture">
+                <pic:pic xmlns:pic="http://schemas.openxmlformats.org/drawingml/2006/picture">
+                  <pic:nvPicPr>
+                    <pic:cNvPr id="0" name="Picture 2"/>
+                    <pic:cNvPicPr>
+                      <a:picLocks noChangeAspect="1" noChangeArrowheads="1"/>
+                    </pic:cNvPicPr>
+                  </pic:nvPicPr>
+                  <pic:blipFill>
+                    <a:blip r:embed="rId10">
+                      <a:extLst>
+                        <a:ext uri="{28A0092B-C50C-407E-A947-70E740481C1C}">
+                          <a14:useLocalDpi xmlns:a14="http://schemas.microsoft.com/office/drawing/2010/main" val="0"/>
+                        </a:ext>
+                      </a:extLst>
+                    </a:blip>
+                    <a:srcRect/>
+                    <a:stretch>
+                      <a:fillRect/>
+                    </a:stretch>
+                  </pic:blipFill>
+                  <pic:spPr bwMode="auto">
+                    <a:xfrm>
+                      <a:off x="0" y="0"/>
+                      <a:ext cx="4163923" cy="2743200"/>
+                    </a:xfrm>
+                    <a:prstGeom prst="rect">
+                      <a:avLst/>
+                    </a:prstGeom>
+                    <a:noFill/>
+                    <a:ln>
+                      <a:noFill/>
+                    </a:ln>
+                  </pic:spPr>
+                </pic:pic>
+              </a:graphicData>
+            </a:graphic>
+          </wp:inline>
+        </w:drawing>
+      </w:r>
+    </w:p>
+    <w:p>
+      <w:pPr>
+        <w:jc w:val="center"/>
+      </w:pPr>
+      <w:r>
+        <w:rPr>
+          <w:noProof/>
+        </w:rPr>
+        <w:drawing>
+          <wp:inline distT="0" distB="0" distL="0" distR="0" wp14:anchorId="294B61E6" wp14:editId="4183A4C3">
+            <wp:extent cx="4265481" cy="2743200"/>
+            <wp:effectExtent l="0" t="0" r="1905" b="0"/>
+            <wp:docPr id="3" name="Picture 3"/>
+            <wp:cNvGraphicFramePr>
+              <a:graphicFrameLocks xmlns:a="http://schemas.openxmlformats.org/drawingml/2006/main" noChangeAspect="1"/>
+            </wp:cNvGraphicFramePr>
+            <a:graphic xmlns:a="http://schemas.openxmlformats.org/drawingml/2006/main">
+              <a:graphicData uri="http://schemas.openxmlformats.org/drawingml/2006/picture">
+                <pic:pic xmlns:pic="http://schemas.openxmlformats.org/drawingml/2006/picture">
+                  <pic:nvPicPr>
+                    <pic:cNvPr id="0" name="Picture 3"/>
+                    <pic:cNvPicPr>
+                      <a:picLocks noChangeAspect="1" noChangeArrowheads="1"/>
+                    </pic:cNvPicPr>
+                  </pic:nvPicPr>
+                  <pic:blipFill>
+                    <a:blip r:embed="rId11">
+                      <a:extLst>
+                        <a:ext uri="{28A0092B-C50C-407E-A947-70E740481C1C}">
+                          <a14:useLocalDpi xmlns:a14="http://schemas.microsoft.com/office/drawing/2010/main" val="0"/>
+                        </a:ext>
+                      </a:extLst>
+                    </a:blip>
+                    <a:srcRect/>
+                    <a:stretch>
+                      <a:fillRect/>
+                    </a:stretch>
+                  </pic:blipFill>
+                  <pic:spPr bwMode="auto">
+                    <a:xfrm>
+                      <a:off x="0" y="0"/>
+                      <a:ext cx="4265481" cy="2743200"/>
+                    </a:xfrm>
+                    <a:prstGeom prst="rect">
+                      <a:avLst/>
+                    </a:prstGeom>
+                    <a:noFill/>
+                    <a:ln>
+                      <a:noFill/>
+                    </a:ln>
+                  </pic:spPr>
+                </pic:pic>
+              </a:graphicData>
+            </a:graphic>
+          </wp:inline>
+        </w:drawing>
+      </w:r>
+    </w:p>
+    <w:p>
+      <w:pPr>
+        <w:jc w:val="center"/>
+      </w:pPr>
+      <w:r>
+        <w:rPr>
+          <w:noProof/>
+        </w:rPr>
+        <w:lastRenderedPageBreak/>
+        <w:drawing>
+          <wp:inline distT="0" distB="0" distL="0" distR="0" wp14:anchorId="493FBD0D" wp14:editId="491D274C">
+            <wp:extent cx="4277535" cy="2743200"/>
+            <wp:effectExtent l="0" t="0" r="8890" b="0"/>
+            <wp:docPr id="4" name="Picture 4"/>
+            <wp:cNvGraphicFramePr>
+              <a:graphicFrameLocks xmlns:a="http://schemas.openxmlformats.org/drawingml/2006/main" noChangeAspect="1"/>
+            </wp:cNvGraphicFramePr>
+            <a:graphic xmlns:a="http://schemas.openxmlformats.org/drawingml/2006/main">
+              <a:graphicData uri="http://schemas.openxmlformats.org/drawingml/2006/picture">
+                <pic:pic xmlns:pic="http://schemas.openxmlformats.org/drawingml/2006/picture">
+                  <pic:nvPicPr>
+                    <pic:cNvPr id="0" name="Picture 4"/>
+                    <pic:cNvPicPr>
+                      <a:picLocks noChangeAspect="1" noChangeArrowheads="1"/>
+                    </pic:cNvPicPr>
+                  </pic:nvPicPr>
+                  <pic:blipFill>
+                    <a:blip r:embed="rId12">
+                      <a:extLst>
+                        <a:ext uri="{28A0092B-C50C-407E-A947-70E740481C1C}">
+                          <a14:useLocalDpi xmlns:a14="http://schemas.microsoft.com/office/drawing/2010/main" val="0"/>
+                        </a:ext>
+                      </a:extLst>
+                    </a:blip>
+                    <a:srcRect/>
+                    <a:stretch>
+                      <a:fillRect/>
+                    </a:stretch>
+                  </pic:blipFill>
+                  <pic:spPr bwMode="auto">
+                    <a:xfrm>
+                      <a:off x="0" y="0"/>
+                      <a:ext cx="4277535" cy="2743200"/>
+                    </a:xfrm>
+                    <a:prstGeom prst="rect">
+                      <a:avLst/>
+                    </a:prstGeom>
+                    <a:noFill/>
+                    <a:ln>
+                      <a:noFill/>
+                    </a:ln>
+                  </pic:spPr>
+                </pic:pic>
+              </a:graphicData>
+            </a:graphic>
+          </wp:inline>
+        </w:drawing>
+      </w:r>
+    </w:p>
+    <w:p>
+      <w:pPr>
+        <w:jc w:val="center"/>
+      </w:pPr>
+      <w:r>
+        <w:rPr>
+          <w:noProof/>
+        </w:rPr>
+        <w:drawing>
+          <wp:inline distT="0" distB="0" distL="0" distR="0" wp14:anchorId="53266AE6" wp14:editId="58BB5767">
+            <wp:extent cx="4265481" cy="2743200"/>
+            <wp:effectExtent l="0" t="0" r="1905" b="0"/>
+            <wp:docPr id="7" name="Picture 7"/>
+            <wp:cNvGraphicFramePr>
+              <a:graphicFrameLocks xmlns:a="http://schemas.openxmlformats.org/drawingml/2006/main" noChangeAspect="1"/>
+            </wp:cNvGraphicFramePr>
+            <a:graphic xmlns:a="http://schemas.openxmlformats.org/drawingml/2006/main">
+              <a:graphicData uri="http://schemas.openxmlformats.org/drawingml/2006/picture">
+                <pic:pic xmlns:pic="http://schemas.openxmlformats.org/drawingml/2006/picture">
+                  <pic:nvPicPr>
+                    <pic:cNvPr id="0" name="Picture 5"/>
+                    <pic:cNvPicPr>
+                      <a:picLocks noChangeAspect="1" noChangeArrowheads="1"/>
+                    </pic:cNvPicPr>
+                  </pic:nvPicPr>
+                  <pic:blipFill>
+                    <a:blip r:embed="rId13">
+                      <a:extLst>
+                        <a:ext uri="{28A0092B-C50C-407E-A947-70E740481C1C}">
+                          <a14:useLocalDpi xmlns:a14="http://schemas.microsoft.com/office/drawing/2010/main" val="0"/>
+                        </a:ext>
+                      </a:extLst>
+                    </a:blip>
+                    <a:srcRect/>
+                    <a:stretch>
+                      <a:fillRect/>
+                    </a:stretch>
+                  </pic:blipFill>
+                  <pic:spPr bwMode="auto">
+                    <a:xfrm>
+                      <a:off x="0" y="0"/>
+                      <a:ext cx="4265481" cy="2743200"/>
+                    </a:xfrm>
+                    <a:prstGeom prst="rect">
+                      <a:avLst/>
+                    </a:prstGeom>
+                    <a:noFill/>
+                    <a:ln>
+                      <a:noFill/>
+                    </a:ln>
+                  </pic:spPr>
+                </pic:pic>
+              </a:graphicData>
+            </a:graphic>
+          </wp:inline>
+        </w:drawing>
+      </w:r>
+    </w:p>
+    <w:p>
+      <w:pPr>
+        <w:jc w:val="center"/>
+        <w:rPr>
+          <w:rtl/>
+        </w:rPr>
+      </w:pPr>
+      <w:r>
+        <w:rPr>
+          <w:noProof/>
+        </w:rPr>
+        <w:lastRenderedPageBreak/>
+        <w:drawing>
+          <wp:inline distT="0" distB="0" distL="0" distR="0" wp14:anchorId="52B75801" wp14:editId="15E1C557">
+            <wp:extent cx="3963998" cy="2743200"/>
+            <wp:effectExtent l="0" t="0" r="0" b="0"/>
+            <wp:docPr id="9" name="Picture 9"/>
+            <wp:cNvGraphicFramePr>
+              <a:graphicFrameLocks xmlns:a="http://schemas.openxmlformats.org/drawingml/2006/main" noChangeAspect="1"/>
+            </wp:cNvGraphicFramePr>
+            <a:graphic xmlns:a="http://schemas.openxmlformats.org/drawingml/2006/main">
+              <a:graphicData uri="http://schemas.openxmlformats.org/drawingml/2006/picture">
+                <pic:pic xmlns:pic="http://schemas.openxmlformats.org/drawingml/2006/picture">
+                  <pic:nvPicPr>
+                    <pic:cNvPr id="0" name="Picture 6"/>
+                    <pic:cNvPicPr>
+                      <a:picLocks noChangeAspect="1" noChangeArrowheads="1"/>
+                    </pic:cNvPicPr>
+                  </pic:nvPicPr>
+                  <pic:blipFill>
+                    <a:blip r:embed="rId14">
+                      <a:extLst>
+                        <a:ext uri="{28A0092B-C50C-407E-A947-70E740481C1C}">
+                          <a14:useLocalDpi xmlns:a14="http://schemas.microsoft.com/office/drawing/2010/main" val="0"/>
+                        </a:ext>
+                      </a:extLst>
+                    </a:blip>
+                    <a:srcRect/>
+                    <a:stretch>
+                      <a:fillRect/>
+                    </a:stretch>
+                  </pic:blipFill>
+                  <pic:spPr bwMode="auto">
+                    <a:xfrm>
+                      <a:off x="0" y="0"/>
+                      <a:ext cx="3963998" cy="2743200"/>
+                    </a:xfrm>
+                    <a:prstGeom prst="rect">
+                      <a:avLst/>
+                    </a:prstGeom>
+                    <a:noFill/>
+                    <a:ln>
+                      <a:noFill/>
+                    </a:ln>
+                  </pic:spPr>
+                </pic:pic>
+              </a:graphicData>
+            </a:graphic>
+          </wp:inline>
+        </w:drawing>
+      </w:r>
+    </w:p>
+    <w:p>
+      <w:pPr>
+        <w:pStyle w:val="Heading1"/>
+        <w:rPr>
+          <w:rtl/>
+        </w:rPr>
+      </w:pPr>
+      <w:bookmarkStart w:id="4" w:name="_Toc40832101"/>
+      <w:r>
+        <w:rPr>
+          <w:rFonts w:hint="cs"/>
+          <w:rtl/>
+        </w:rPr>
+        <w:t>تقاضا</w:t>
+      </w:r>
+      <w:bookmarkEnd w:id="4"/>
+    </w:p>
+    <w:p>
+      <w:pPr>
+        <w:rPr>
+          <w:rtl/>
+        </w:rPr>
+      </w:pPr>
+      <w:r>
+        <w:rPr>
+          <w:rFonts w:hint="cs"/>
+          <w:rtl/>
+          <w:lang w:bidi="ar-SA"/>
+        </w:rPr>
+        <w:t xml:space="preserve">کاربر می‌تواند از طریق هر نود تقاضای فایل را در خوشه ارسال کند. این تقاضا را </w:t>
+      </w:r>
+      <w:r>
+        <w:rPr>
+          <w:lang w:bidi="ar-SA"/>
+        </w:rPr>
+        <w:t>Get</w:t>
+      </w:r>
+      <w:r>
+        <w:rPr>
+          <w:rFonts w:hint="cs"/>
+          <w:rtl/>
+        </w:rPr>
+        <w:t xml:space="preserve"> می‌نامیم. در نظر داشته باشید که تقاضای </w:t>
+      </w:r>
+      <w:r>
+        <w:t>Get</w:t>
+      </w:r>
+      <w:r>
+        <w:rPr>
+          <w:rFonts w:hint="cs"/>
+          <w:rtl/>
+        </w:rPr>
+        <w:t xml:space="preserve"> ارتباطی با تقاضای </w:t>
+      </w:r>
+      <w:r>
+        <w:t>Get</w:t>
+      </w:r>
+      <w:r>
+        <w:rPr>
+          <w:rFonts w:hint="cs"/>
+          <w:rtl/>
+        </w:rPr>
+        <w:t xml:space="preserve"> در پروتکل </w:t>
+      </w:r>
+      <w:r>
+        <w:t>HTTP</w:t>
+      </w:r>
+      <w:r>
+        <w:rPr>
+          <w:rFonts w:hint="cs"/>
+          <w:rtl/>
+        </w:rPr>
+        <w:t xml:space="preserve"> ندارد.</w:t>
+      </w:r>
+      <w:r>
+        <w:rPr>
+          <w:rFonts w:hint="cs"/>
+          <w:rtl/>
+        </w:rPr>
+        <w:t xml:space="preserve"> این تقاضای </w:t>
+      </w:r>
+      <w:r>
+        <w:t>Get</w:t>
+      </w:r>
+      <w:r>
+        <w:rPr>
+          <w:rFonts w:hint="cs"/>
+          <w:rtl/>
+        </w:rPr>
+        <w:t xml:space="preserve"> بر روی پروتکل </w:t>
+      </w:r>
+      <w:r>
+        <w:t>UDP</w:t>
+      </w:r>
+      <w:r>
+        <w:rPr>
+          <w:rFonts w:hint="cs"/>
+          <w:rtl/>
+        </w:rPr>
+        <w:t xml:space="preserve"> برای تمامی اعضای خوشه‌ی نود ارسال می‌گردد.</w:t>
+      </w:r>
+      <w:r>
+        <w:rPr>
+          <w:rFonts w:hint="cs"/>
+          <w:rtl/>
+        </w:rPr>
+        <w:t xml:space="preserve"> این تقاضا شامل نام فایل می‌باشد</w:t>
+      </w:r>
+      <w:r>
+        <w:rPr>
+          <w:rFonts w:hint="cs"/>
+          <w:rtl/>
+        </w:rPr>
+        <w:t xml:space="preserve"> و هر نودی که این فایل را داشته باشد</w:t>
+      </w:r>
+      <w:r>
+        <w:rPr>
+          <w:rFonts w:hint="cs"/>
+          <w:rtl/>
+        </w:rPr>
+        <w:t xml:space="preserve"> بر روی پروتکل </w:t>
+      </w:r>
+      <w:r>
+        <w:t>UDP</w:t>
+      </w:r>
+      <w:r>
+        <w:rPr>
+          <w:rFonts w:hint="cs"/>
+          <w:rtl/>
+        </w:rPr>
+        <w:t xml:space="preserve"> به این تقاضا پاسخ می‌دهد. در نظر داشته باشید طراحی تقاضای </w:t>
+      </w:r>
+      <w:r>
+        <w:t>Get</w:t>
+      </w:r>
+      <w:r>
+        <w:rPr>
+          <w:rFonts w:hint="cs"/>
+          <w:rtl/>
+        </w:rPr>
+        <w:t xml:space="preserve"> و پاسخ آن برعهده‌ی خودتان می‌باشد.</w:t>
+      </w:r>
+    </w:p>
+    <w:p>
+      <w:pPr>
+        <w:rPr>
+          <w:rtl/>
+        </w:rPr>
+      </w:pPr>
+      <w:r>
+        <w:rPr>
+          <w:rFonts w:hint="cs"/>
+          <w:rtl/>
+        </w:rPr>
+        <w:t>در پاسخ نودی که فایل را دارد می‌بایست آدرس پورتی که بر روی آن گوش می‌دهد را نیز ارسال کند. در قسمت بعد در رابطه با این پورت و کاربر آن بیشتر صحبت می‌شود.</w:t>
+      </w:r>
+    </w:p>
+    <w:p>
+      <w:pPr>
+        <w:rPr>
+          <w:rtl/>
+        </w:rPr>
+      </w:pPr>
+      <w:r>
+        <w:rPr>
+          <w:rFonts w:hint="cs"/>
+          <w:rtl/>
+        </w:rPr>
+        <w:t xml:space="preserve">نود مبدا یک </w:t>
+      </w:r>
       <w:r>
         <w:rPr>
           <w:rFonts w:hint="cs"/>
           <w:color w:val="92D050"/>
           <w:rtl/>
         </w:rPr>
-        <w:t xml:space="preserve"> مشخص</w:t>
-      </w:r>
-      <w:r>
-        <w:rPr>
-          <w:rFonts w:hint="cs"/>
-          <w:rtl/>
-        </w:rPr>
-        <w:t xml:space="preserve"> هر نود لیست فعلی </w:t>
-      </w:r>
-      <w:proofErr w:type="spellStart"/>
-      <w:r>
-        <w:rPr>
-          <w:rFonts w:hint="cs"/>
-          <w:rtl/>
-        </w:rPr>
-        <w:t>خوشه‌ی</w:t>
-      </w:r>
-      <w:proofErr w:type="spellEnd"/>
-      <w:r>
-        <w:rPr>
-          <w:rFonts w:hint="cs"/>
-          <w:rtl/>
-        </w:rPr>
-        <w:t xml:space="preserve"> خود را به تمام اعضای </w:t>
-      </w:r>
-      <w:proofErr w:type="spellStart"/>
-      <w:r>
-        <w:rPr>
-          <w:rFonts w:hint="cs"/>
-          <w:rtl/>
-        </w:rPr>
-        <w:t>خوشه‌ی</w:t>
-      </w:r>
-      <w:proofErr w:type="spellEnd"/>
-      <w:r>
-        <w:rPr>
-          <w:rFonts w:hint="cs"/>
-          <w:rtl/>
-        </w:rPr>
-        <w:t xml:space="preserve"> خودش به اشتراک </w:t>
-      </w:r>
-      <w:proofErr w:type="spellStart"/>
-      <w:r>
-        <w:rPr>
-          <w:rFonts w:hint="cs"/>
-          <w:rtl/>
-        </w:rPr>
-        <w:t>می‌گذارد</w:t>
-      </w:r>
-      <w:proofErr w:type="spellEnd"/>
-      <w:r>
-        <w:rPr>
-          <w:rFonts w:hint="cs"/>
-          <w:rtl/>
-        </w:rPr>
-        <w:t xml:space="preserve">. ساختار پیام </w:t>
-      </w:r>
-      <w:r>
-        <w:t>Discovery</w:t>
-      </w:r>
-      <w:r>
-        <w:rPr>
-          <w:rFonts w:hint="cs"/>
-          <w:rtl/>
-        </w:rPr>
-        <w:t xml:space="preserve"> بر </w:t>
-      </w:r>
-      <w:proofErr w:type="spellStart"/>
-      <w:r>
-        <w:rPr>
-          <w:rFonts w:hint="cs"/>
-          <w:rtl/>
-        </w:rPr>
-        <w:t>عهده‌ی</w:t>
-      </w:r>
-      <w:proofErr w:type="spellEnd"/>
-      <w:r>
-        <w:rPr>
-          <w:rFonts w:hint="cs"/>
-          <w:rtl/>
-        </w:rPr>
-        <w:t xml:space="preserve"> خودتان </w:t>
-      </w:r>
-      <w:proofErr w:type="spellStart"/>
-      <w:r>
-        <w:rPr>
-          <w:rFonts w:hint="cs"/>
-          <w:rtl/>
-        </w:rPr>
-        <w:t>می‌باشد</w:t>
-      </w:r>
-      <w:proofErr w:type="spellEnd"/>
-      <w:r>
-        <w:rPr>
-          <w:rFonts w:hint="cs"/>
-          <w:rtl/>
-        </w:rPr>
-        <w:t xml:space="preserve"> ولی </w:t>
-      </w:r>
-      <w:proofErr w:type="spellStart"/>
-      <w:r>
-        <w:rPr>
-          <w:rFonts w:hint="cs"/>
-          <w:rtl/>
-        </w:rPr>
-        <w:t>می‌بایست</w:t>
-      </w:r>
-      <w:proofErr w:type="spellEnd"/>
-      <w:r>
-        <w:rPr>
-          <w:rFonts w:hint="cs"/>
-          <w:rtl/>
-        </w:rPr>
-        <w:t xml:space="preserve"> شامل آدرس </w:t>
-      </w:r>
-      <w:proofErr w:type="spellStart"/>
-      <w:r>
-        <w:rPr>
-          <w:rFonts w:hint="cs"/>
-          <w:rtl/>
-        </w:rPr>
-        <w:t>آی‌پی‌ها</w:t>
-      </w:r>
-      <w:proofErr w:type="spellEnd"/>
-      <w:r>
-        <w:rPr>
-          <w:rFonts w:hint="cs"/>
-          <w:rtl/>
-        </w:rPr>
-        <w:t xml:space="preserve"> و </w:t>
-      </w:r>
-      <w:proofErr w:type="spellStart"/>
-      <w:r>
-        <w:rPr>
-          <w:rFonts w:hint="cs"/>
-          <w:rtl/>
-        </w:rPr>
-        <w:t>شناسه‌ی</w:t>
-      </w:r>
-      <w:proofErr w:type="spellEnd"/>
-      <w:r>
-        <w:rPr>
-          <w:rFonts w:hint="cs"/>
-          <w:rtl/>
-        </w:rPr>
-        <w:t xml:space="preserve"> </w:t>
-      </w:r>
-      <w:proofErr w:type="spellStart"/>
-      <w:r>
-        <w:rPr>
-          <w:rFonts w:hint="cs"/>
-          <w:rtl/>
-        </w:rPr>
-        <w:t>نودها</w:t>
-      </w:r>
-      <w:proofErr w:type="spellEnd"/>
-      <w:r>
-        <w:rPr>
-          <w:rFonts w:hint="cs"/>
-          <w:rtl/>
-        </w:rPr>
-        <w:t xml:space="preserve"> باشد.</w:t>
-      </w:r>
-      <w:r>
-        <w:t xml:space="preserve"> </w:t>
-      </w:r>
-      <w:r>
-        <w:rPr>
-          <w:rFonts w:hint="cs"/>
-          <w:rtl/>
-        </w:rPr>
-        <w:t xml:space="preserve"> هر نود با دریافت پیام </w:t>
-      </w:r>
-      <w:r>
-        <w:t>Discovery</w:t>
-      </w:r>
-      <w:r>
-        <w:rPr>
-          <w:rFonts w:hint="cs"/>
-          <w:rtl/>
-        </w:rPr>
-        <w:t xml:space="preserve"> </w:t>
-      </w:r>
-      <w:proofErr w:type="spellStart"/>
-      <w:r>
-        <w:rPr>
-          <w:rFonts w:hint="cs"/>
-          <w:rtl/>
-        </w:rPr>
-        <w:t>لیستی</w:t>
-      </w:r>
-      <w:proofErr w:type="spellEnd"/>
-      <w:r>
-        <w:rPr>
-          <w:rFonts w:hint="cs"/>
-          <w:rtl/>
-        </w:rPr>
-        <w:t xml:space="preserve"> که دریافت کرده است را با لیست فعلی خود </w:t>
-      </w:r>
-      <w:r>
-        <w:t>Merge</w:t>
-      </w:r>
-      <w:r>
-        <w:rPr>
-          <w:rFonts w:hint="cs"/>
-          <w:rtl/>
-        </w:rPr>
-        <w:t xml:space="preserve"> </w:t>
-      </w:r>
-      <w:proofErr w:type="spellStart"/>
-      <w:r>
-        <w:rPr>
-          <w:rFonts w:hint="cs"/>
-          <w:rtl/>
-        </w:rPr>
-        <w:t>می‌کند</w:t>
-      </w:r>
-      <w:proofErr w:type="spellEnd"/>
-      <w:r>
-        <w:rPr>
-          <w:rFonts w:hint="cs"/>
-          <w:rtl/>
-        </w:rPr>
-        <w:t>.</w:t>
-      </w:r>
-    </w:p>
-    <w:p>
-      <w:pPr>
-        <w:rPr>
-          <w:rtl/>
-        </w:rPr>
-      </w:pPr>
-      <w:r>
-        <w:rPr>
-          <w:rFonts w:hint="cs"/>
-          <w:rtl/>
-        </w:rPr>
-        <w:t xml:space="preserve">در نظر داشته باشید اکتشاف مستقل از سایر </w:t>
-      </w:r>
-      <w:proofErr w:type="spellStart"/>
-      <w:r>
-        <w:rPr>
-          <w:rFonts w:hint="cs"/>
-          <w:rtl/>
-        </w:rPr>
-        <w:t>قسمت‌های</w:t>
-      </w:r>
-      <w:proofErr w:type="spellEnd"/>
-      <w:r>
-        <w:rPr>
-          <w:rFonts w:hint="cs"/>
-          <w:rtl/>
-        </w:rPr>
-        <w:t xml:space="preserve"> برنامه در حال اجرا بوده و لیست </w:t>
-      </w:r>
-      <w:proofErr w:type="spellStart"/>
-      <w:r>
-        <w:rPr>
-          <w:rFonts w:hint="cs"/>
-          <w:rtl/>
-        </w:rPr>
-        <w:t>خوشه‌ی</w:t>
-      </w:r>
-      <w:proofErr w:type="spellEnd"/>
-      <w:r>
-        <w:rPr>
-          <w:rFonts w:hint="cs"/>
-          <w:rtl/>
-        </w:rPr>
-        <w:t xml:space="preserve"> نود را به </w:t>
-      </w:r>
-      <w:proofErr w:type="spellStart"/>
-      <w:r>
-        <w:rPr>
-          <w:rFonts w:hint="cs"/>
-          <w:rtl/>
-        </w:rPr>
-        <w:t>روز‌رسانی</w:t>
-      </w:r>
-      <w:proofErr w:type="spellEnd"/>
-      <w:r>
-        <w:rPr>
-          <w:rFonts w:hint="cs"/>
-          <w:rtl/>
-        </w:rPr>
-        <w:t xml:space="preserve"> </w:t>
-      </w:r>
-      <w:proofErr w:type="spellStart"/>
-      <w:r>
-        <w:rPr>
-          <w:rFonts w:hint="cs"/>
-          <w:rtl/>
-        </w:rPr>
-        <w:t>می‌کند</w:t>
-      </w:r>
-      <w:proofErr w:type="spellEnd"/>
-      <w:r>
-        <w:rPr>
-          <w:rFonts w:hint="cs"/>
-          <w:rtl/>
-        </w:rPr>
-        <w:t xml:space="preserve">. به این ترتیب هر نود به صورت مستقل برداشتی از خوشه داشته </w:t>
-      </w:r>
-      <w:r>
-        <w:rPr>
-          <w:rFonts w:hint="cs"/>
-          <w:rtl/>
-        </w:rPr>
-        <w:t xml:space="preserve">و آن را به صورت همزمان به </w:t>
-      </w:r>
-      <w:proofErr w:type="spellStart"/>
-      <w:r>
-        <w:rPr>
-          <w:rFonts w:hint="cs"/>
-          <w:rtl/>
-        </w:rPr>
-        <w:t>روزرسانی</w:t>
-      </w:r>
-      <w:proofErr w:type="spellEnd"/>
-      <w:r>
-        <w:rPr>
-          <w:rFonts w:hint="cs"/>
-          <w:rtl/>
-        </w:rPr>
-        <w:t xml:space="preserve"> </w:t>
-      </w:r>
-      <w:proofErr w:type="spellStart"/>
-      <w:r>
-        <w:rPr>
-          <w:rFonts w:hint="cs"/>
-          <w:rtl/>
-        </w:rPr>
-        <w:t>می‌کند</w:t>
-      </w:r>
-      <w:proofErr w:type="spellEnd"/>
-      <w:r>
-        <w:rPr>
-          <w:rFonts w:hint="cs"/>
-          <w:rtl/>
-        </w:rPr>
-        <w:t>.</w:t>
-      </w:r>
-    </w:p>
-    <w:p>
-      <w:pPr>
-        <w:rPr>
-          <w:rtl/>
-        </w:rPr>
-      </w:pPr>
-      <w:r>
-        <w:rPr>
-          <w:rFonts w:hint="cs"/>
-          <w:rtl/>
-        </w:rPr>
-        <w:t xml:space="preserve">از آنجایی که تعداد این </w:t>
-      </w:r>
-      <w:proofErr w:type="spellStart"/>
-      <w:r>
-        <w:rPr>
-          <w:rFonts w:hint="cs"/>
-          <w:rtl/>
-        </w:rPr>
-        <w:t>پیام‌ها</w:t>
-      </w:r>
-      <w:proofErr w:type="spellEnd"/>
-      <w:r>
-        <w:rPr>
-          <w:rFonts w:hint="cs"/>
-          <w:rtl/>
-        </w:rPr>
-        <w:t xml:space="preserve"> زیاد </w:t>
-      </w:r>
-      <w:proofErr w:type="spellStart"/>
-      <w:r>
-        <w:rPr>
-          <w:rFonts w:hint="cs"/>
-          <w:rtl/>
-        </w:rPr>
-        <w:t>می‌باشد</w:t>
-      </w:r>
-      <w:proofErr w:type="spellEnd"/>
-      <w:r>
-        <w:rPr>
-          <w:rFonts w:hint="cs"/>
-          <w:rtl/>
-        </w:rPr>
-        <w:t xml:space="preserve"> برای ارسال </w:t>
-      </w:r>
-      <w:proofErr w:type="spellStart"/>
-      <w:r>
-        <w:rPr>
-          <w:rFonts w:hint="cs"/>
-          <w:rtl/>
-        </w:rPr>
-        <w:t>آن‌ها</w:t>
-      </w:r>
-      <w:proofErr w:type="spellEnd"/>
-      <w:r>
-        <w:rPr>
-          <w:rFonts w:hint="cs"/>
-          <w:rtl/>
-        </w:rPr>
-        <w:t xml:space="preserve"> از پروتکل </w:t>
+        <w:t>بازه‌ی زمانی مشخص</w:t>
+      </w:r>
+      <w:r>
+        <w:rPr>
+          <w:rFonts w:hint="cs"/>
+          <w:rtl/>
+        </w:rPr>
+        <w:t xml:space="preserve"> را برای دریافت پاسخ‌ها منتظر می‌ماند. از بین پاسخ‌های دریافتی پاسخی که تاخیر کمتری دارد به عنوان پاسخ اصلی انتخاب می‌شود. در صورتی که نود مبدا در این بازه پاسخی دریافت نکند فرض می‌کند فایل در خوشه وجود ندارد.</w:t>
+      </w:r>
+    </w:p>
+    <w:p>
+      <w:pPr>
+        <w:rPr>
+          <w:rtl/>
+        </w:rPr>
+      </w:pPr>
+      <w:r>
+        <w:rPr>
+          <w:rFonts w:hint="cs"/>
+          <w:rtl/>
+        </w:rPr>
+        <w:t>در نظر داشته باشید که پروتکلی که در این قسمت طراحی می‌کنید می‌بایست روش برای تشخیص پاسخ با کمترین تاخیر را داشته باشد. در اینجا تاخیر از زمان ارسال پاسخ تا رسیدن آن نود مبدا می‌باشد.</w:t>
+      </w:r>
+    </w:p>
+    <w:p>
+      <w:pPr>
+        <w:pStyle w:val="Heading1"/>
+        <w:rPr>
+          <w:rtl/>
+        </w:rPr>
+      </w:pPr>
+      <w:bookmarkStart w:id="5" w:name="_Toc40832102"/>
+      <w:r>
+        <w:rPr>
+          <w:rFonts w:hint="cs"/>
+          <w:rtl/>
+        </w:rPr>
+        <w:t>فایل‌ها</w:t>
+      </w:r>
+      <w:bookmarkEnd w:id="5"/>
+    </w:p>
+    <w:p>
+      <w:pPr>
+        <w:rPr>
+          <w:rtl/>
+        </w:rPr>
+      </w:pPr>
+      <w:r>
+        <w:rPr>
+          <w:rFonts w:hint="cs"/>
+          <w:rtl/>
+          <w:lang w:bidi="ar-SA"/>
+        </w:rPr>
+        <w:lastRenderedPageBreak/>
+        <w:t xml:space="preserve">هر نود در ابتدا یک فولدر را از کاربر گرفته و فرض می‌شود که می‌تواند فایل‌های داخل این فولدر را سرویس دهد. به این معنی که تقاضای </w:t>
+      </w:r>
+      <w:r>
+        <w:rPr>
+          <w:lang w:bidi="ar-SA"/>
+        </w:rPr>
+        <w:t>Get</w:t>
+      </w:r>
+      <w:r>
+        <w:rPr>
+          <w:rFonts w:hint="cs"/>
+          <w:rtl/>
+        </w:rPr>
+        <w:t xml:space="preserve"> برای هر فایل داخل این فولدر می‌تواند توسط این نود پاسخ داده شود.</w:t>
+      </w:r>
+      <w:r>
+        <w:rPr>
+          <w:rFonts w:hint="cs"/>
+          <w:rtl/>
+        </w:rPr>
+        <w:t xml:space="preserve"> برای جستجو فایل تنها نام فایل کفایت می‌کند.</w:t>
+      </w:r>
+    </w:p>
+    <w:p>
+      <w:pPr>
+        <w:rPr>
+          <w:rtl/>
+        </w:rPr>
+      </w:pPr>
+      <w:r>
+        <w:rPr>
+          <w:rFonts w:hint="cs"/>
+          <w:rtl/>
+        </w:rPr>
+        <w:t xml:space="preserve">در قسمت‌های قبل همانطور که بیان کردیم از پروتکل </w:t>
       </w:r>
       <w:r>
         <w:t>UDP</w:t>
@@ -3333,172 +2670,39 @@
           <w:rFonts w:hint="cs"/>
           <w:rtl/>
         </w:rPr>
-        <w:t xml:space="preserve">‌ استفاده </w:t>
-      </w:r>
-      <w:proofErr w:type="spellStart"/>
-      <w:r>
-        <w:rPr>
-          <w:rFonts w:hint="cs"/>
-          <w:rtl/>
-        </w:rPr>
-        <w:t>می‌شود</w:t>
-      </w:r>
-      <w:proofErr w:type="spellEnd"/>
-      <w:r>
-        <w:rPr>
-          <w:rFonts w:hint="cs"/>
-          <w:rtl/>
-        </w:rPr>
-        <w:t xml:space="preserve">. در این </w:t>
-      </w:r>
-      <w:proofErr w:type="spellStart"/>
-      <w:r>
-        <w:rPr>
-          <w:rFonts w:hint="cs"/>
-          <w:rtl/>
-        </w:rPr>
-        <w:t>پیام‌ها</w:t>
-      </w:r>
-      <w:proofErr w:type="spellEnd"/>
-      <w:r>
-        <w:rPr>
-          <w:rFonts w:hint="cs"/>
-          <w:rtl/>
-        </w:rPr>
-        <w:t xml:space="preserve"> نیازی به قابلیت اطمینان </w:t>
-      </w:r>
-      <w:proofErr w:type="spellStart"/>
-      <w:r>
-        <w:rPr>
-          <w:rFonts w:hint="cs"/>
-          <w:rtl/>
-        </w:rPr>
-        <w:t>نمی‌باشد</w:t>
-      </w:r>
-      <w:proofErr w:type="spellEnd"/>
-      <w:r>
-        <w:rPr>
-          <w:rFonts w:hint="cs"/>
-          <w:rtl/>
-        </w:rPr>
-        <w:t xml:space="preserve"> چرا که این </w:t>
-      </w:r>
-      <w:proofErr w:type="spellStart"/>
-      <w:r>
-        <w:rPr>
-          <w:rFonts w:hint="cs"/>
-          <w:rtl/>
-        </w:rPr>
-        <w:t>پیام‌ها</w:t>
-      </w:r>
-      <w:proofErr w:type="spellEnd"/>
-      <w:r>
-        <w:rPr>
-          <w:rFonts w:hint="cs"/>
-          <w:rtl/>
-        </w:rPr>
-        <w:t xml:space="preserve"> به صورت </w:t>
-      </w:r>
-      <w:proofErr w:type="spellStart"/>
-      <w:r>
-        <w:rPr>
-          <w:rFonts w:hint="cs"/>
-          <w:rtl/>
-        </w:rPr>
-        <w:t>دوره‌ای</w:t>
-      </w:r>
-      <w:proofErr w:type="spellEnd"/>
-      <w:r>
-        <w:rPr>
-          <w:rFonts w:hint="cs"/>
-          <w:rtl/>
-        </w:rPr>
-        <w:t xml:space="preserve"> تکرار </w:t>
-      </w:r>
-      <w:proofErr w:type="spellStart"/>
-      <w:r>
-        <w:rPr>
-          <w:rFonts w:hint="cs"/>
-          <w:rtl/>
-        </w:rPr>
-        <w:t>می‌شوند</w:t>
-      </w:r>
-      <w:proofErr w:type="spellEnd"/>
-      <w:r>
-        <w:rPr>
-          <w:rFonts w:hint="cs"/>
-          <w:rtl/>
-        </w:rPr>
-        <w:t xml:space="preserve"> و اگر در یک دوره هم از دست بروند مشکلی به وجود نیامده و سیستم </w:t>
-      </w:r>
-      <w:proofErr w:type="spellStart"/>
-      <w:r>
-        <w:rPr>
-          <w:rFonts w:hint="cs"/>
-          <w:rtl/>
-        </w:rPr>
-        <w:t>می‌تواند</w:t>
-      </w:r>
-      <w:proofErr w:type="spellEnd"/>
-      <w:r>
-        <w:rPr>
-          <w:rFonts w:hint="cs"/>
-          <w:rtl/>
-        </w:rPr>
-        <w:t xml:space="preserve"> این پیام را در </w:t>
-      </w:r>
-      <w:proofErr w:type="spellStart"/>
-      <w:r>
-        <w:rPr>
-          <w:rFonts w:hint="cs"/>
-          <w:rtl/>
-        </w:rPr>
-        <w:t>دوره‌ی</w:t>
-      </w:r>
-      <w:proofErr w:type="spellEnd"/>
-      <w:r>
-        <w:rPr>
-          <w:rFonts w:hint="cs"/>
-          <w:rtl/>
-        </w:rPr>
-        <w:t xml:space="preserve"> بعدی دریافت کند.</w:t>
-      </w:r>
-    </w:p>
-    <w:p>
-      <w:pPr>
-        <w:pStyle w:val="Heading1"/>
-        <w:rPr>
-          <w:rtl/>
-        </w:rPr>
-      </w:pPr>
-      <w:bookmarkStart w:id="4" w:name="_Toc40832101"/>
-      <w:r>
-        <w:rPr>
-          <w:rFonts w:hint="cs"/>
-          <w:rtl/>
-        </w:rPr>
-        <w:t>تقاضا</w:t>
-      </w:r>
-      <w:bookmarkEnd w:id="4"/>
-    </w:p>
-    <w:p>
-      <w:pPr>
-        <w:rPr>
-          <w:rtl/>
-        </w:rPr>
-      </w:pPr>
-      <w:r>
-        <w:rPr>
-          <w:rFonts w:hint="cs"/>
-          <w:rtl/>
-          <w:lang w:bidi="ar-SA"/>
-        </w:rPr>
-        <w:t xml:space="preserve">کاربر می‌تواند از طریق هر نود تقاضای فایل را در خوشه ارسال کند. این تقاضا را </w:t>
-      </w:r>
-      <w:r>
-        <w:rPr>
-          <w:lang w:bidi="ar-SA"/>
-        </w:rPr>
+        <w:t xml:space="preserve"> استفاده کردیم اما در این قسمت برای انتقال فایل نیاز است که از پروتکل </w:t>
+      </w:r>
+      <w:r>
+        <w:t>TCP</w:t>
+      </w:r>
+      <w:r>
+        <w:rPr>
+          <w:rFonts w:hint="cs"/>
+          <w:rtl/>
+        </w:rPr>
+        <w:t xml:space="preserve"> استفاده کنیم. هر نود در زمان اجرا به صورت تصادفی روی یک پورت </w:t>
+      </w:r>
+      <w:r>
+        <w:t>TCP</w:t>
+      </w:r>
+      <w:r>
+        <w:rPr>
+          <w:rFonts w:hint="cs"/>
+          <w:rtl/>
+        </w:rPr>
+        <w:t xml:space="preserve"> آزاد در سیستم گوش فرا می‌دهد. بنابراین نودها از قبل پورت‌های </w:t>
+      </w:r>
+      <w:r>
+        <w:t>TCP</w:t>
+      </w:r>
+      <w:r>
+        <w:rPr>
+          <w:rFonts w:hint="cs"/>
+          <w:rtl/>
+        </w:rPr>
+        <w:t xml:space="preserve"> یکدیگر را نمی‌دانند. بنابراین همانطور که بیان شد سرور می‌بایست در زمان پاسخ به تقاضای </w:t>
+      </w:r>
+      <w:r>
         <w:t>Get</w:t>
       </w:r>
       <w:r>
@@ -3506,674 +2710,7 @@
           <w:rFonts w:hint="cs"/>
           <w:rtl/>
         </w:rPr>
-        <w:t xml:space="preserve"> </w:t>
-      </w:r>
-      <w:proofErr w:type="spellStart"/>
-      <w:r>
-        <w:rPr>
-          <w:rFonts w:hint="cs"/>
-          <w:rtl/>
-        </w:rPr>
-        <w:t>می‌نامیم</w:t>
-      </w:r>
-      <w:proofErr w:type="spellEnd"/>
-      <w:r>
-        <w:rPr>
-          <w:rFonts w:hint="cs"/>
-          <w:rtl/>
-        </w:rPr>
-        <w:t xml:space="preserve">. در نظر داشته باشید که تقاضای </w:t>
-      </w:r>
-      <w:r>
-        <w:t>Get</w:t>
-      </w:r>
-      <w:r>
-        <w:rPr>
-          <w:rFonts w:hint="cs"/>
-          <w:rtl/>
-        </w:rPr>
-        <w:t xml:space="preserve"> ارتباطی با تقاضای </w:t>
-      </w:r>
-      <w:r>
-        <w:t>Get</w:t>
-      </w:r>
-      <w:r>
-        <w:rPr>
-          <w:rFonts w:hint="cs"/>
-          <w:rtl/>
-        </w:rPr>
-        <w:t xml:space="preserve"> در پروتکل </w:t>
-      </w:r>
-      <w:r>
-        <w:t>HTTP</w:t>
-      </w:r>
-      <w:r>
-        <w:rPr>
-          <w:rFonts w:hint="cs"/>
-          <w:rtl/>
-        </w:rPr>
-        <w:t xml:space="preserve"> ندارد.</w:t>
-      </w:r>
-      <w:r>
-        <w:rPr>
-          <w:rFonts w:hint="cs"/>
-          <w:rtl/>
-        </w:rPr>
-        <w:t xml:space="preserve"> این تقاضای </w:t>
-      </w:r>
-      <w:r>
-        <w:t>Get</w:t>
-      </w:r>
-      <w:r>
-        <w:rPr>
-          <w:rFonts w:hint="cs"/>
-          <w:rtl/>
-        </w:rPr>
-        <w:t xml:space="preserve"> بر روی پروتکل </w:t>
-      </w:r>
-      <w:r>
-        <w:t>UDP</w:t>
-      </w:r>
-      <w:r>
-        <w:rPr>
-          <w:rFonts w:hint="cs"/>
-          <w:rtl/>
-        </w:rPr>
-        <w:t xml:space="preserve"> برای تمامی اعضای </w:t>
-      </w:r>
-      <w:proofErr w:type="spellStart"/>
-      <w:r>
-        <w:rPr>
-          <w:rFonts w:hint="cs"/>
-          <w:rtl/>
-        </w:rPr>
-        <w:t>خوشه‌ی</w:t>
-      </w:r>
-      <w:proofErr w:type="spellEnd"/>
-      <w:r>
-        <w:rPr>
-          <w:rFonts w:hint="cs"/>
-          <w:rtl/>
-        </w:rPr>
-        <w:t xml:space="preserve"> نود ارسال </w:t>
-      </w:r>
-      <w:proofErr w:type="spellStart"/>
-      <w:r>
-        <w:rPr>
-          <w:rFonts w:hint="cs"/>
-          <w:rtl/>
-        </w:rPr>
-        <w:t>می‌گردد</w:t>
-      </w:r>
-      <w:proofErr w:type="spellEnd"/>
-      <w:r>
-        <w:rPr>
-          <w:rFonts w:hint="cs"/>
-          <w:rtl/>
-        </w:rPr>
-        <w:t>.</w:t>
-      </w:r>
-      <w:r>
-        <w:rPr>
-          <w:rFonts w:hint="cs"/>
-          <w:rtl/>
-        </w:rPr>
-        <w:t xml:space="preserve"> این تقاضا شامل نام فایل </w:t>
-      </w:r>
-      <w:proofErr w:type="spellStart"/>
-      <w:r>
-        <w:rPr>
-          <w:rFonts w:hint="cs"/>
-          <w:rtl/>
-        </w:rPr>
-        <w:t>می‌باشد</w:t>
-      </w:r>
-      <w:proofErr w:type="spellEnd"/>
-      <w:r>
-        <w:rPr>
-          <w:rFonts w:hint="cs"/>
-          <w:rtl/>
-        </w:rPr>
-        <w:t xml:space="preserve"> و هر </w:t>
-      </w:r>
-      <w:proofErr w:type="spellStart"/>
-      <w:r>
-        <w:rPr>
-          <w:rFonts w:hint="cs"/>
-          <w:rtl/>
-        </w:rPr>
-        <w:t>نودی</w:t>
-      </w:r>
-      <w:proofErr w:type="spellEnd"/>
-      <w:r>
-        <w:rPr>
-          <w:rFonts w:hint="cs"/>
-          <w:rtl/>
-        </w:rPr>
-        <w:t xml:space="preserve"> که این فایل را داشته باشد</w:t>
-      </w:r>
-      <w:r>
-        <w:rPr>
-          <w:rFonts w:hint="cs"/>
-          <w:rtl/>
-        </w:rPr>
-        <w:t xml:space="preserve"> بر روی پروتکل </w:t>
-      </w:r>
-      <w:r>
-        <w:t>UDP</w:t>
-      </w:r>
-      <w:r>
-        <w:rPr>
-          <w:rFonts w:hint="cs"/>
-          <w:rtl/>
-        </w:rPr>
-        <w:t xml:space="preserve"> به این تقاضا پاسخ </w:t>
-      </w:r>
-      <w:proofErr w:type="spellStart"/>
-      <w:r>
-        <w:rPr>
-          <w:rFonts w:hint="cs"/>
-          <w:rtl/>
-        </w:rPr>
-        <w:t>می‌دهد</w:t>
-      </w:r>
-      <w:proofErr w:type="spellEnd"/>
-      <w:r>
-        <w:rPr>
-          <w:rFonts w:hint="cs"/>
-          <w:rtl/>
-        </w:rPr>
-        <w:t xml:space="preserve">. در نظر داشته باشید طراحی تقاضای </w:t>
-      </w:r>
-      <w:r>
-        <w:t>Get</w:t>
-      </w:r>
-      <w:r>
-        <w:rPr>
-          <w:rFonts w:hint="cs"/>
-          <w:rtl/>
-        </w:rPr>
-        <w:t xml:space="preserve"> و پاسخ آن </w:t>
-      </w:r>
-      <w:proofErr w:type="spellStart"/>
-      <w:r>
-        <w:rPr>
-          <w:rFonts w:hint="cs"/>
-          <w:rtl/>
-        </w:rPr>
-        <w:t>برعهده‌ی</w:t>
-      </w:r>
-      <w:proofErr w:type="spellEnd"/>
-      <w:r>
-        <w:rPr>
-          <w:rFonts w:hint="cs"/>
-          <w:rtl/>
-        </w:rPr>
-        <w:t xml:space="preserve"> خودتان </w:t>
-      </w:r>
-      <w:proofErr w:type="spellStart"/>
-      <w:r>
-        <w:rPr>
-          <w:rFonts w:hint="cs"/>
-          <w:rtl/>
-        </w:rPr>
-        <w:t>می‌باشد</w:t>
-      </w:r>
-      <w:proofErr w:type="spellEnd"/>
-      <w:r>
-        <w:rPr>
-          <w:rFonts w:hint="cs"/>
-          <w:rtl/>
-        </w:rPr>
-        <w:t>.</w:t>
-      </w:r>
-    </w:p>
-    <w:p>
-      <w:pPr>
-        <w:rPr>
-          <w:rtl/>
-        </w:rPr>
-      </w:pPr>
-      <w:r>
-        <w:rPr>
-          <w:rFonts w:hint="cs"/>
-          <w:rtl/>
-        </w:rPr>
-        <w:t xml:space="preserve">در پاسخ </w:t>
-      </w:r>
-      <w:proofErr w:type="spellStart"/>
-      <w:r>
-        <w:rPr>
-          <w:rFonts w:hint="cs"/>
-          <w:rtl/>
-        </w:rPr>
-        <w:t>نودی</w:t>
-      </w:r>
-      <w:proofErr w:type="spellEnd"/>
-      <w:r>
-        <w:rPr>
-          <w:rFonts w:hint="cs"/>
-          <w:rtl/>
-        </w:rPr>
-        <w:t xml:space="preserve"> که فایل را دارد </w:t>
-      </w:r>
-      <w:proofErr w:type="spellStart"/>
-      <w:r>
-        <w:rPr>
-          <w:rFonts w:hint="cs"/>
-          <w:rtl/>
-        </w:rPr>
-        <w:t>می‌بایست</w:t>
-      </w:r>
-      <w:proofErr w:type="spellEnd"/>
-      <w:r>
-        <w:rPr>
-          <w:rFonts w:hint="cs"/>
-          <w:rtl/>
-        </w:rPr>
-        <w:t xml:space="preserve"> آدرس </w:t>
-      </w:r>
-      <w:proofErr w:type="spellStart"/>
-      <w:r>
-        <w:rPr>
-          <w:rFonts w:hint="cs"/>
-          <w:rtl/>
-        </w:rPr>
-        <w:t>پورتی</w:t>
-      </w:r>
-      <w:proofErr w:type="spellEnd"/>
-      <w:r>
-        <w:rPr>
-          <w:rFonts w:hint="cs"/>
-          <w:rtl/>
-        </w:rPr>
-        <w:t xml:space="preserve"> که بر روی آن گوش </w:t>
-      </w:r>
-      <w:proofErr w:type="spellStart"/>
-      <w:r>
-        <w:rPr>
-          <w:rFonts w:hint="cs"/>
-          <w:rtl/>
-        </w:rPr>
-        <w:t>می‌دهد</w:t>
-      </w:r>
-      <w:proofErr w:type="spellEnd"/>
-      <w:r>
-        <w:rPr>
-          <w:rFonts w:hint="cs"/>
-          <w:rtl/>
-        </w:rPr>
-        <w:t xml:space="preserve"> را نیز ارسال کند. در قسمت بعد در رابطه با این </w:t>
-      </w:r>
-      <w:proofErr w:type="spellStart"/>
-      <w:r>
-        <w:rPr>
-          <w:rFonts w:hint="cs"/>
-          <w:rtl/>
-        </w:rPr>
-        <w:t>پورت</w:t>
-      </w:r>
-      <w:proofErr w:type="spellEnd"/>
-      <w:r>
-        <w:rPr>
-          <w:rFonts w:hint="cs"/>
-          <w:rtl/>
-        </w:rPr>
-        <w:t xml:space="preserve"> و کاربر آن بیشتر صحبت </w:t>
-      </w:r>
-      <w:proofErr w:type="spellStart"/>
-      <w:r>
-        <w:rPr>
-          <w:rFonts w:hint="cs"/>
-          <w:rtl/>
-        </w:rPr>
-        <w:t>می‌شود</w:t>
-      </w:r>
-      <w:proofErr w:type="spellEnd"/>
-      <w:r>
-        <w:rPr>
-          <w:rFonts w:hint="cs"/>
-          <w:rtl/>
-        </w:rPr>
-        <w:t>.</w:t>
-      </w:r>
-    </w:p>
-    <w:p>
-      <w:pPr>
-        <w:rPr>
-          <w:rtl/>
-        </w:rPr>
-      </w:pPr>
-      <w:r>
-        <w:rPr>
-          <w:rFonts w:hint="cs"/>
-          <w:rtl/>
-        </w:rPr>
-        <w:t xml:space="preserve">نود مبدا یک </w:t>
-      </w:r>
-      <w:proofErr w:type="spellStart"/>
-      <w:r>
-        <w:rPr>
-          <w:rFonts w:hint="cs"/>
-          <w:color w:val="92D050"/>
-          <w:rtl/>
-        </w:rPr>
-        <w:t>بازه‌ی</w:t>
-      </w:r>
-      <w:proofErr w:type="spellEnd"/>
-      <w:r>
-        <w:rPr>
-          <w:rFonts w:hint="cs"/>
-          <w:color w:val="92D050"/>
-          <w:rtl/>
-        </w:rPr>
-        <w:t xml:space="preserve"> زمانی مشخص</w:t>
-      </w:r>
-      <w:r>
-        <w:rPr>
-          <w:rFonts w:hint="cs"/>
-          <w:rtl/>
-        </w:rPr>
-        <w:t xml:space="preserve"> را برای دریافت </w:t>
-      </w:r>
-      <w:proofErr w:type="spellStart"/>
-      <w:r>
-        <w:rPr>
-          <w:rFonts w:hint="cs"/>
-          <w:rtl/>
-        </w:rPr>
-        <w:t>پاسخ‌ها</w:t>
-      </w:r>
-      <w:proofErr w:type="spellEnd"/>
-      <w:r>
-        <w:rPr>
-          <w:rFonts w:hint="cs"/>
-          <w:rtl/>
-        </w:rPr>
-        <w:t xml:space="preserve"> منتظر </w:t>
-      </w:r>
-      <w:proofErr w:type="spellStart"/>
-      <w:r>
-        <w:rPr>
-          <w:rFonts w:hint="cs"/>
-          <w:rtl/>
-        </w:rPr>
-        <w:t>می‌ماند</w:t>
-      </w:r>
-      <w:proofErr w:type="spellEnd"/>
-      <w:r>
-        <w:rPr>
-          <w:rFonts w:hint="cs"/>
-          <w:rtl/>
-        </w:rPr>
-        <w:t xml:space="preserve">. از بین </w:t>
-      </w:r>
-      <w:proofErr w:type="spellStart"/>
-      <w:r>
-        <w:rPr>
-          <w:rFonts w:hint="cs"/>
-          <w:rtl/>
-        </w:rPr>
-        <w:t>پاسخ‌های</w:t>
-      </w:r>
-      <w:proofErr w:type="spellEnd"/>
-      <w:r>
-        <w:rPr>
-          <w:rFonts w:hint="cs"/>
-          <w:rtl/>
-        </w:rPr>
-        <w:t xml:space="preserve"> دریافتی پاسخی که تاخیر کمتری دارد به عنوان پاسخ اصلی انتخاب </w:t>
-      </w:r>
-      <w:proofErr w:type="spellStart"/>
-      <w:r>
-        <w:rPr>
-          <w:rFonts w:hint="cs"/>
-          <w:rtl/>
-        </w:rPr>
-        <w:t>می‌شود</w:t>
-      </w:r>
-      <w:proofErr w:type="spellEnd"/>
-      <w:r>
-        <w:rPr>
-          <w:rFonts w:hint="cs"/>
-          <w:rtl/>
-        </w:rPr>
-        <w:t xml:space="preserve">. در صورتی که نود مبدا در این بازه پاسخی دریافت نکند فرض </w:t>
-      </w:r>
-      <w:proofErr w:type="spellStart"/>
-      <w:r>
-        <w:rPr>
-          <w:rFonts w:hint="cs"/>
-          <w:rtl/>
-        </w:rPr>
-        <w:t>می‌کند</w:t>
-      </w:r>
-      <w:proofErr w:type="spellEnd"/>
-      <w:r>
-        <w:rPr>
-          <w:rFonts w:hint="cs"/>
-          <w:rtl/>
-        </w:rPr>
-        <w:t xml:space="preserve"> فایل در خوشه وجود ندارد.</w:t>
-      </w:r>
-    </w:p>
-    <w:p>
-      <w:pPr>
-        <w:rPr>
-          <w:rtl/>
-        </w:rPr>
-      </w:pPr>
-      <w:r>
-        <w:rPr>
-          <w:rFonts w:hint="cs"/>
-          <w:rtl/>
-        </w:rPr>
-        <w:lastRenderedPageBreak/>
-        <w:t xml:space="preserve">در نظر داشته باشید که </w:t>
-      </w:r>
-      <w:proofErr w:type="spellStart"/>
-      <w:r>
-        <w:rPr>
-          <w:rFonts w:hint="cs"/>
-          <w:rtl/>
-        </w:rPr>
-        <w:t>پروتکلی</w:t>
-      </w:r>
-      <w:proofErr w:type="spellEnd"/>
-      <w:r>
-        <w:rPr>
-          <w:rFonts w:hint="cs"/>
-          <w:rtl/>
-        </w:rPr>
-        <w:t xml:space="preserve"> که در این قسمت طراحی </w:t>
-      </w:r>
-      <w:proofErr w:type="spellStart"/>
-      <w:r>
-        <w:rPr>
-          <w:rFonts w:hint="cs"/>
-          <w:rtl/>
-        </w:rPr>
-        <w:t>می‌کنید</w:t>
-      </w:r>
-      <w:proofErr w:type="spellEnd"/>
-      <w:r>
-        <w:rPr>
-          <w:rFonts w:hint="cs"/>
-          <w:rtl/>
-        </w:rPr>
-        <w:t xml:space="preserve"> </w:t>
-      </w:r>
-      <w:proofErr w:type="spellStart"/>
-      <w:r>
-        <w:rPr>
-          <w:rFonts w:hint="cs"/>
-          <w:rtl/>
-        </w:rPr>
-        <w:t>می‌بایست</w:t>
-      </w:r>
-      <w:proofErr w:type="spellEnd"/>
-      <w:r>
-        <w:rPr>
-          <w:rFonts w:hint="cs"/>
-          <w:rtl/>
-        </w:rPr>
-        <w:t xml:space="preserve"> روش برای تشخیص پاسخ با کمترین تاخیر را داشته باشد. در اینجا تاخیر از زمان ارسال پاسخ تا رسیدن آن نود مبدا </w:t>
-      </w:r>
-      <w:proofErr w:type="spellStart"/>
-      <w:r>
-        <w:rPr>
-          <w:rFonts w:hint="cs"/>
-          <w:rtl/>
-        </w:rPr>
-        <w:t>می‌باشد</w:t>
-      </w:r>
-      <w:proofErr w:type="spellEnd"/>
-      <w:r>
-        <w:rPr>
-          <w:rFonts w:hint="cs"/>
-          <w:rtl/>
-        </w:rPr>
-        <w:t>.</w:t>
-      </w:r>
-    </w:p>
-    <w:p>
-      <w:pPr>
-        <w:pStyle w:val="Heading1"/>
-        <w:rPr>
-          <w:rtl/>
-        </w:rPr>
-      </w:pPr>
-      <w:bookmarkStart w:id="5" w:name="_Toc40832102"/>
-      <w:r>
-        <w:rPr>
-          <w:rFonts w:hint="cs"/>
-          <w:rtl/>
-        </w:rPr>
-        <w:t>فایل‌ها</w:t>
-      </w:r>
-      <w:bookmarkEnd w:id="5"/>
-    </w:p>
-    <w:p>
-      <w:pPr>
-        <w:rPr>
-          <w:rtl/>
-        </w:rPr>
-      </w:pPr>
-      <w:r>
-        <w:rPr>
-          <w:rFonts w:hint="cs"/>
-          <w:rtl/>
-          <w:lang w:bidi="ar-SA"/>
-        </w:rPr>
-        <w:t xml:space="preserve">هر نود در ابتدا یک فولدر را از کاربر گرفته و فرض می‌شود که می‌تواند فایل‌های داخل این فولدر را سرویس دهد. به این معنی که تقاضای </w:t>
-      </w:r>
-      <w:r>
-        <w:rPr>
-          <w:lang w:bidi="ar-SA"/>
-        </w:rPr>
-        <w:t>Get</w:t>
-      </w:r>
-      <w:r>
-        <w:rPr>
-          <w:rFonts w:hint="cs"/>
-          <w:rtl/>
-        </w:rPr>
-        <w:t xml:space="preserve"> برای هر فایل داخل این </w:t>
-      </w:r>
-      <w:proofErr w:type="spellStart"/>
-      <w:r>
-        <w:rPr>
-          <w:rFonts w:hint="cs"/>
-          <w:rtl/>
-        </w:rPr>
-        <w:t>فولدر</w:t>
-      </w:r>
-      <w:proofErr w:type="spellEnd"/>
-      <w:r>
-        <w:rPr>
-          <w:rFonts w:hint="cs"/>
-          <w:rtl/>
-        </w:rPr>
-        <w:t xml:space="preserve"> </w:t>
-      </w:r>
-      <w:proofErr w:type="spellStart"/>
-      <w:r>
-        <w:rPr>
-          <w:rFonts w:hint="cs"/>
-          <w:rtl/>
-        </w:rPr>
-        <w:t>می‌تواند</w:t>
-      </w:r>
-      <w:proofErr w:type="spellEnd"/>
-      <w:r>
-        <w:rPr>
-          <w:rFonts w:hint="cs"/>
-          <w:rtl/>
-        </w:rPr>
-        <w:t xml:space="preserve"> توسط این نود پاسخ داده شود.</w:t>
-      </w:r>
-      <w:r>
-        <w:rPr>
-          <w:rFonts w:hint="cs"/>
-          <w:rtl/>
-        </w:rPr>
-        <w:t xml:space="preserve"> برای جستجو فایل تنها نام فایل کفایت </w:t>
-      </w:r>
-      <w:proofErr w:type="spellStart"/>
-      <w:r>
-        <w:rPr>
-          <w:rFonts w:hint="cs"/>
-          <w:rtl/>
-        </w:rPr>
-        <w:t>می‌کند</w:t>
-      </w:r>
-      <w:proofErr w:type="spellEnd"/>
-      <w:r>
-        <w:rPr>
-          <w:rFonts w:hint="cs"/>
-          <w:rtl/>
-        </w:rPr>
-        <w:t>.</w:t>
-      </w:r>
-    </w:p>
-    <w:p>
-      <w:pPr>
-        <w:rPr>
-          <w:rtl/>
-        </w:rPr>
-      </w:pPr>
-      <w:r>
-        <w:rPr>
-          <w:rFonts w:hint="cs"/>
-          <w:rtl/>
-        </w:rPr>
-        <w:t xml:space="preserve">در </w:t>
-      </w:r>
-      <w:proofErr w:type="spellStart"/>
-      <w:r>
-        <w:rPr>
-          <w:rFonts w:hint="cs"/>
-          <w:rtl/>
-        </w:rPr>
-        <w:t>قسمت‌های</w:t>
-      </w:r>
-      <w:proofErr w:type="spellEnd"/>
-      <w:r>
-        <w:rPr>
-          <w:rFonts w:hint="cs"/>
-          <w:rtl/>
-        </w:rPr>
-        <w:t xml:space="preserve"> قبل همانطور که بیان کردیم از پروتکل </w:t>
-      </w:r>
-      <w:r>
-        <w:t>UDP</w:t>
-      </w:r>
-      <w:r>
-        <w:rPr>
-          <w:rFonts w:hint="cs"/>
-          <w:rtl/>
-        </w:rPr>
-        <w:t xml:space="preserve"> استفاده کردیم اما در این قسمت برای انتقال فایل نیاز است که از پروتکل </w:t>
+        <w:t xml:space="preserve"> پورت </w:t>
       </w:r>
       <w:r>
         <w:t>TCP</w:t>
@@ -4183,158 +2720,6 @@
           <w:rFonts w:hint="cs"/>
           <w:rtl/>
         </w:rPr>
-        <w:t xml:space="preserve"> استفاده کنیم. هر نود در زمان اجرا به صورت تصادفی روی یک </w:t>
-      </w:r>
-      <w:proofErr w:type="spellStart"/>
-      <w:r>
-        <w:rPr>
-          <w:rFonts w:hint="cs"/>
-          <w:rtl/>
-        </w:rPr>
-        <w:t>پورت</w:t>
-      </w:r>
-      <w:proofErr w:type="spellEnd"/>
-      <w:r>
-        <w:rPr>
-          <w:rFonts w:hint="cs"/>
-          <w:rtl/>
-        </w:rPr>
-        <w:t xml:space="preserve"> </w:t>
-      </w:r>
-      <w:r>
-        <w:t>TCP</w:t>
-      </w:r>
-      <w:r>
-        <w:rPr>
-          <w:rFonts w:hint="cs"/>
-          <w:rtl/>
-        </w:rPr>
-        <w:t xml:space="preserve"> آزاد در سیستم گوش فرا </w:t>
-      </w:r>
-      <w:proofErr w:type="spellStart"/>
-      <w:r>
-        <w:rPr>
-          <w:rFonts w:hint="cs"/>
-          <w:rtl/>
-        </w:rPr>
-        <w:t>می‌دهد</w:t>
-      </w:r>
-      <w:proofErr w:type="spellEnd"/>
-      <w:r>
-        <w:rPr>
-          <w:rFonts w:hint="cs"/>
-          <w:rtl/>
-        </w:rPr>
-        <w:t xml:space="preserve">. بنابراین </w:t>
-      </w:r>
-      <w:proofErr w:type="spellStart"/>
-      <w:r>
-        <w:rPr>
-          <w:rFonts w:hint="cs"/>
-          <w:rtl/>
-        </w:rPr>
-        <w:t>نودها</w:t>
-      </w:r>
-      <w:proofErr w:type="spellEnd"/>
-      <w:r>
-        <w:rPr>
-          <w:rFonts w:hint="cs"/>
-          <w:rtl/>
-        </w:rPr>
-        <w:t xml:space="preserve"> از قبل </w:t>
-      </w:r>
-      <w:proofErr w:type="spellStart"/>
-      <w:r>
-        <w:rPr>
-          <w:rFonts w:hint="cs"/>
-          <w:rtl/>
-        </w:rPr>
-        <w:t>پورت‌های</w:t>
-      </w:r>
-      <w:proofErr w:type="spellEnd"/>
-      <w:r>
-        <w:rPr>
-          <w:rFonts w:hint="cs"/>
-          <w:rtl/>
-        </w:rPr>
-        <w:t xml:space="preserve"> </w:t>
-      </w:r>
-      <w:r>
-        <w:t>TCP</w:t>
-      </w:r>
-      <w:r>
-        <w:rPr>
-          <w:rFonts w:hint="cs"/>
-          <w:rtl/>
-        </w:rPr>
-        <w:t xml:space="preserve"> یکدیگر را </w:t>
-      </w:r>
-      <w:proofErr w:type="spellStart"/>
-      <w:r>
-        <w:rPr>
-          <w:rFonts w:hint="cs"/>
-          <w:rtl/>
-        </w:rPr>
-        <w:t>نمی‌دانند</w:t>
-      </w:r>
-      <w:proofErr w:type="spellEnd"/>
-      <w:r>
-        <w:rPr>
-          <w:rFonts w:hint="cs"/>
-          <w:rtl/>
-        </w:rPr>
-        <w:t xml:space="preserve">. بنابراین همانطور که بیان شد سرور </w:t>
-      </w:r>
-      <w:proofErr w:type="spellStart"/>
-      <w:r>
-        <w:rPr>
-          <w:rFonts w:hint="cs"/>
-          <w:rtl/>
-        </w:rPr>
-        <w:t>می‌بایست</w:t>
-      </w:r>
-      <w:proofErr w:type="spellEnd"/>
-      <w:r>
-        <w:rPr>
-          <w:rFonts w:hint="cs"/>
-          <w:rtl/>
-        </w:rPr>
-        <w:t xml:space="preserve"> در زمان پاسخ به تقاضای </w:t>
-      </w:r>
-      <w:r>
-        <w:t>Get</w:t>
-      </w:r>
-      <w:r>
-        <w:rPr>
-          <w:rFonts w:hint="cs"/>
-          <w:rtl/>
-        </w:rPr>
-        <w:t xml:space="preserve"> </w:t>
-      </w:r>
-      <w:proofErr w:type="spellStart"/>
-      <w:r>
-        <w:rPr>
-          <w:rFonts w:hint="cs"/>
-          <w:rtl/>
-        </w:rPr>
-        <w:t>پورت</w:t>
-      </w:r>
-      <w:proofErr w:type="spellEnd"/>
-      <w:r>
-        <w:rPr>
-          <w:rFonts w:hint="cs"/>
-          <w:rtl/>
-        </w:rPr>
-        <w:t xml:space="preserve"> </w:t>
-      </w:r>
-      <w:r>
-        <w:t>TCP</w:t>
-      </w:r>
-      <w:r>
-        <w:rPr>
-          <w:rFonts w:hint="cs"/>
-          <w:rtl/>
-        </w:rPr>
         <w:t xml:space="preserve"> خود را نیز ارسال کند.</w:t>
       </w:r>
     </w:p>
@@ -4349,62 +2734,14 @@
           <w:rFonts w:hint="cs"/>
           <w:rtl/>
         </w:rPr>
-        <w:t xml:space="preserve">برای دریافت فایل نیاز به پروتکل خاصی نیست کافی است نام فایل را برای نود </w:t>
-      </w:r>
-      <w:proofErr w:type="spellStart"/>
-      <w:r>
-        <w:rPr>
-          <w:rFonts w:hint="cs"/>
-          <w:rtl/>
-        </w:rPr>
-        <w:t>پاسخ‌دهنده</w:t>
-      </w:r>
-      <w:proofErr w:type="spellEnd"/>
-      <w:r>
-        <w:rPr>
-          <w:rFonts w:hint="cs"/>
-          <w:rtl/>
-        </w:rPr>
-        <w:t xml:space="preserve"> ارسال کرده و فایل را دریافت کنید.</w:t>
-      </w:r>
-      <w:r>
-        <w:rPr>
-          <w:rFonts w:hint="cs"/>
-          <w:rtl/>
-        </w:rPr>
-        <w:t xml:space="preserve"> این فایل در همان </w:t>
-      </w:r>
-      <w:proofErr w:type="spellStart"/>
-      <w:r>
-        <w:rPr>
-          <w:rFonts w:hint="cs"/>
-          <w:rtl/>
-        </w:rPr>
-        <w:t>فولدری</w:t>
-      </w:r>
-      <w:proofErr w:type="spellEnd"/>
-      <w:r>
-        <w:rPr>
-          <w:rFonts w:hint="cs"/>
-          <w:rtl/>
-        </w:rPr>
-        <w:t xml:space="preserve"> که برای نود مشخص شده است ذخیره </w:t>
-      </w:r>
-      <w:proofErr w:type="spellStart"/>
-      <w:r>
-        <w:rPr>
-          <w:rFonts w:hint="cs"/>
-          <w:rtl/>
-        </w:rPr>
-        <w:t>می‌شود</w:t>
-      </w:r>
-      <w:proofErr w:type="spellEnd"/>
-      <w:r>
-        <w:rPr>
-          <w:rFonts w:hint="cs"/>
-          <w:rtl/>
-        </w:rPr>
-        <w:t>.</w:t>
+        <w:t>برای دریافت فایل نیاز به پروتکل خاصی نیست کافی است نام فایل را برای نود پاسخ‌دهنده ارسال کرده و فایل را دریافت کنید.</w:t>
+      </w:r>
+      <w:r>
+        <w:rPr>
+          <w:rFonts w:hint="cs"/>
+          <w:rtl/>
+        </w:rPr>
+        <w:t xml:space="preserve"> این فایل در همان فولدری که برای نود مشخص شده است ذخیره می‌شود.</w:t>
       </w:r>
     </w:p>
     <w:p>
@@ -4433,19 +2770,11 @@
           <w:lang w:bidi="ar-SA"/>
         </w:rPr>
       </w:pPr>
-      <w:proofErr w:type="spellStart"/>
       <w:r>
         <w:rPr>
           <w:lang w:bidi="ar-SA"/>
         </w:rPr>
-        <w:t>netwolf</w:t>
-      </w:r>
-      <w:proofErr w:type="spellEnd"/>
-      <w:r>
-        <w:rPr>
-          <w:lang w:bidi="ar-SA"/>
-        </w:rPr>
-        <w:t xml:space="preserve"> -l cluster-list</w:t>
+        <w:t>netwolf -l cluster-list</w:t>
       </w:r>
       <w:r>
         <w:rPr>
@@ -4650,42 +2979,114 @@
           <w:lang w:bidi="fa-IR"/>
         </w:rPr>
         <w:lastRenderedPageBreak/>
-        <w:t xml:space="preserve">نکات </w:t>
-      </w:r>
-      <w:proofErr w:type="spellStart"/>
-      <w:r>
-        <w:rPr>
-          <w:rFonts w:hint="cs"/>
-          <w:rtl/>
-          <w:lang w:bidi="fa-IR"/>
-        </w:rPr>
-        <w:t>پیاده‌سازی</w:t>
+        <w:t>نکات پیاده‌سازی</w:t>
       </w:r>
       <w:bookmarkEnd w:id="7"/>
-      <w:proofErr w:type="spellEnd"/>
-    </w:p>
-    <w:p>
-      <w:pPr>
-        <w:rPr>
-          <w:rtl/>
-        </w:rPr>
-      </w:pPr>
-      <w:r>
-        <w:rPr>
-          <w:rFonts w:hint="cs"/>
-          <w:rtl/>
-        </w:rPr>
-        <w:t xml:space="preserve">۱. در نظر داشته باشید که هر نود به صورت همزمان </w:t>
-      </w:r>
-      <w:proofErr w:type="spellStart"/>
-      <w:r>
-        <w:rPr>
-          <w:rFonts w:hint="cs"/>
-          <w:rtl/>
-        </w:rPr>
-        <w:t>می‌بایست</w:t>
-      </w:r>
-      <w:proofErr w:type="spellEnd"/>
+    </w:p>
+    <w:p>
+      <w:pPr>
+        <w:rPr>
+          <w:rtl/>
+        </w:rPr>
+      </w:pPr>
+      <w:r>
+        <w:rPr>
+          <w:rFonts w:hint="cs"/>
+          <w:rtl/>
+        </w:rPr>
+        <w:t xml:space="preserve">۱. در نظر داشته باشید که هر نود به صورت همزمان می‌بایست کلاینت </w:t>
+      </w:r>
+      <w:r>
+        <w:t>TCP</w:t>
+      </w:r>
+      <w:r>
+        <w:rPr>
+          <w:rFonts w:hint="cs"/>
+          <w:rtl/>
+        </w:rPr>
+        <w:t xml:space="preserve">، سرور </w:t>
+      </w:r>
+      <w:r>
+        <w:t>TCP</w:t>
+      </w:r>
+      <w:r>
+        <w:rPr>
+          <w:rFonts w:hint="cs"/>
+          <w:rtl/>
+        </w:rPr>
+        <w:t xml:space="preserve">، سرور </w:t>
+      </w:r>
+      <w:r>
+        <w:t>UDP</w:t>
+      </w:r>
+      <w:r>
+        <w:rPr>
+          <w:rFonts w:hint="cs"/>
+          <w:rtl/>
+        </w:rPr>
+        <w:t xml:space="preserve"> و کلاینت </w:t>
+      </w:r>
+      <w:r>
+        <w:t>UDP</w:t>
+      </w:r>
+      <w:r>
+        <w:rPr>
+          <w:rFonts w:hint="cs"/>
+          <w:rtl/>
+        </w:rPr>
+        <w:t xml:space="preserve">‌ باشد. تمامی ارتباطات </w:t>
+      </w:r>
+      <w:r>
+        <w:t>UDP</w:t>
+      </w:r>
+      <w:r>
+        <w:rPr>
+          <w:rFonts w:hint="cs"/>
+          <w:rtl/>
+        </w:rPr>
+        <w:t xml:space="preserve">‌ از یک </w:t>
+      </w:r>
+      <w:r>
+        <w:rPr>
+          <w:rFonts w:hint="cs"/>
+          <w:color w:val="92D050"/>
+          <w:rtl/>
+        </w:rPr>
+        <w:t xml:space="preserve">پورت مشخص </w:t>
+      </w:r>
+      <w:r>
+        <w:rPr>
+          <w:rFonts w:hint="cs"/>
+          <w:rtl/>
+        </w:rPr>
+        <w:t xml:space="preserve">استفاده می‌کنند و پورت </w:t>
+      </w:r>
+      <w:r>
+        <w:t>TCP</w:t>
+      </w:r>
+      <w:r>
+        <w:rPr>
+          <w:rFonts w:hint="cs"/>
+          <w:rtl/>
+        </w:rPr>
+        <w:t xml:space="preserve"> همانطور که بیان شد می‌بایست به صورت تصادفی انتخاب شود.</w:t>
+      </w:r>
+    </w:p>
+    <w:p>
+      <w:r>
+        <w:rPr>
+          <w:rFonts w:hint="cs"/>
+          <w:rtl/>
+        </w:rPr>
+        <w:t xml:space="preserve">۲. تمامی قسمت‌هایی که با </w:t>
+      </w:r>
+      <w:r>
+        <w:rPr>
+          <w:rFonts w:hint="cs"/>
+          <w:rtl/>
+        </w:rPr>
+        <w:t>کلمه</w:t>
+      </w:r>
       <w:r>
         <w:rPr>
           <w:rFonts w:hint="cs"/>
@@ -4693,216 +3094,12 @@
         </w:rPr>
         <w:t xml:space="preserve"> </w:t>
       </w:r>
-      <w:proofErr w:type="spellStart"/>
-      <w:r>
-        <w:rPr>
-          <w:rFonts w:hint="cs"/>
-          <w:rtl/>
-        </w:rPr>
-        <w:t>کلاینت</w:t>
-      </w:r>
-      <w:proofErr w:type="spellEnd"/>
-      <w:r>
-        <w:rPr>
-          <w:rFonts w:hint="cs"/>
-          <w:rtl/>
-        </w:rPr>
-        <w:t xml:space="preserve"> </w:t>
-      </w:r>
-      <w:r>
-        <w:t>TCP</w:t>
-      </w:r>
-      <w:r>
-        <w:rPr>
-          <w:rFonts w:hint="cs"/>
-          <w:rtl/>
-        </w:rPr>
-        <w:t xml:space="preserve">، سرور </w:t>
-      </w:r>
-      <w:r>
-        <w:t>TCP</w:t>
-      </w:r>
-      <w:r>
-        <w:rPr>
-          <w:rFonts w:hint="cs"/>
-          <w:rtl/>
-        </w:rPr>
-        <w:t xml:space="preserve">، سرور </w:t>
-      </w:r>
-      <w:r>
-        <w:t>UDP</w:t>
-      </w:r>
-      <w:r>
-        <w:rPr>
-          <w:rFonts w:hint="cs"/>
-          <w:rtl/>
-        </w:rPr>
-        <w:t xml:space="preserve"> و </w:t>
-      </w:r>
-      <w:proofErr w:type="spellStart"/>
-      <w:r>
-        <w:rPr>
-          <w:rFonts w:hint="cs"/>
-          <w:rtl/>
-        </w:rPr>
-        <w:t>کلاینت</w:t>
-      </w:r>
-      <w:proofErr w:type="spellEnd"/>
-      <w:r>
-        <w:rPr>
-          <w:rFonts w:hint="cs"/>
-          <w:rtl/>
-        </w:rPr>
-        <w:t xml:space="preserve"> </w:t>
-      </w:r>
-      <w:r>
-        <w:t>UDP</w:t>
-      </w:r>
-      <w:r>
-        <w:rPr>
-          <w:rFonts w:hint="cs"/>
-          <w:rtl/>
-        </w:rPr>
-        <w:t xml:space="preserve">‌ باشد. تمامی ارتباطات </w:t>
-      </w:r>
-      <w:r>
-        <w:t>UDP</w:t>
-      </w:r>
-      <w:r>
-        <w:rPr>
-          <w:rFonts w:hint="cs"/>
-          <w:rtl/>
-        </w:rPr>
-        <w:t xml:space="preserve">‌ از یک </w:t>
-      </w:r>
-      <w:proofErr w:type="spellStart"/>
       <w:r>
         <w:rPr>
           <w:rFonts w:hint="cs"/>
           <w:color w:val="92D050"/>
           <w:rtl/>
         </w:rPr>
-        <w:t>پورت</w:t>
-      </w:r>
-      <w:proofErr w:type="spellEnd"/>
-      <w:r>
-        <w:rPr>
-          <w:rFonts w:hint="cs"/>
-          <w:color w:val="92D050"/>
-          <w:rtl/>
-        </w:rPr>
-        <w:t xml:space="preserve"> مشخص </w:t>
-      </w:r>
-      <w:r>
-        <w:rPr>
-          <w:rFonts w:hint="cs"/>
-          <w:rtl/>
-        </w:rPr>
-        <w:t xml:space="preserve">استفاده </w:t>
-      </w:r>
-      <w:proofErr w:type="spellStart"/>
-      <w:r>
-        <w:rPr>
-          <w:rFonts w:hint="cs"/>
-          <w:rtl/>
-        </w:rPr>
-        <w:t>می‌کنند</w:t>
-      </w:r>
-      <w:proofErr w:type="spellEnd"/>
-      <w:r>
-        <w:rPr>
-          <w:rFonts w:hint="cs"/>
-          <w:rtl/>
-        </w:rPr>
-        <w:t xml:space="preserve"> و </w:t>
-      </w:r>
-      <w:proofErr w:type="spellStart"/>
-      <w:r>
-        <w:rPr>
-          <w:rFonts w:hint="cs"/>
-          <w:rtl/>
-        </w:rPr>
-        <w:t>پورت</w:t>
-      </w:r>
-      <w:proofErr w:type="spellEnd"/>
-      <w:r>
-        <w:rPr>
-          <w:rFonts w:hint="cs"/>
-          <w:rtl/>
-        </w:rPr>
-        <w:t xml:space="preserve"> </w:t>
-      </w:r>
-      <w:r>
-        <w:t>TCP</w:t>
-      </w:r>
-      <w:r>
-        <w:rPr>
-          <w:rFonts w:hint="cs"/>
-          <w:rtl/>
-        </w:rPr>
-        <w:t xml:space="preserve"> همانطور که بیان شد </w:t>
-      </w:r>
-      <w:proofErr w:type="spellStart"/>
-      <w:r>
-        <w:rPr>
-          <w:rFonts w:hint="cs"/>
-          <w:rtl/>
-        </w:rPr>
-        <w:t>می‌بایست</w:t>
-      </w:r>
-      <w:proofErr w:type="spellEnd"/>
-      <w:r>
-        <w:rPr>
-          <w:rFonts w:hint="cs"/>
-          <w:rtl/>
-        </w:rPr>
-        <w:t xml:space="preserve"> به صورت تصادفی انتخاب شود.</w:t>
-      </w:r>
-    </w:p>
-    <w:p>
-      <w:r>
-        <w:rPr>
-          <w:rFonts w:hint="cs"/>
-          <w:rtl/>
-        </w:rPr>
-        <w:t xml:space="preserve">۲. تمامی </w:t>
-      </w:r>
-      <w:proofErr w:type="spellStart"/>
-      <w:r>
-        <w:rPr>
-          <w:rFonts w:hint="cs"/>
-          <w:rtl/>
-        </w:rPr>
-        <w:t>قسمت‌هایی</w:t>
-      </w:r>
-      <w:proofErr w:type="spellEnd"/>
-      <w:r>
-        <w:rPr>
-          <w:rFonts w:hint="cs"/>
-          <w:rtl/>
-        </w:rPr>
-        <w:t xml:space="preserve"> که با </w:t>
-      </w:r>
-      <w:r>
-        <w:rPr>
-          <w:rFonts w:hint="cs"/>
-          <w:rtl/>
-        </w:rPr>
-        <w:t>کلمه</w:t>
-      </w:r>
-      <w:r>
-        <w:rPr>
-          <w:rFonts w:hint="cs"/>
-          <w:rtl/>
-        </w:rPr>
-        <w:t xml:space="preserve"> </w:t>
-      </w:r>
-      <w:r>
-        <w:rPr>
-          <w:rFonts w:hint="cs"/>
-          <w:color w:val="92D050"/>
-          <w:rtl/>
-        </w:rPr>
         <w:t>مشخص</w:t>
       </w:r>
       <w:r>
@@ -4910,94 +3107,14 @@
           <w:rFonts w:hint="cs"/>
           <w:rtl/>
         </w:rPr>
-        <w:t xml:space="preserve"> آورده </w:t>
-      </w:r>
-      <w:proofErr w:type="spellStart"/>
-      <w:r>
-        <w:rPr>
-          <w:rFonts w:hint="cs"/>
-          <w:rtl/>
-        </w:rPr>
-        <w:t>شده‌اند</w:t>
-      </w:r>
-      <w:proofErr w:type="spellEnd"/>
-      <w:r>
-        <w:rPr>
-          <w:rFonts w:hint="cs"/>
-          <w:rtl/>
-        </w:rPr>
-        <w:t xml:space="preserve"> </w:t>
-      </w:r>
-      <w:proofErr w:type="spellStart"/>
-      <w:r>
-        <w:rPr>
-          <w:rFonts w:hint="cs"/>
-          <w:rtl/>
-        </w:rPr>
-        <w:t>می‌بایست</w:t>
-      </w:r>
-      <w:proofErr w:type="spellEnd"/>
-      <w:r>
-        <w:rPr>
-          <w:rFonts w:hint="cs"/>
-          <w:rtl/>
-        </w:rPr>
-        <w:t xml:space="preserve"> در برنامه شما قابل تنظیم باشند.</w:t>
-      </w:r>
-      <w:r>
-        <w:rPr>
-          <w:rFonts w:hint="cs"/>
-          <w:rtl/>
-        </w:rPr>
-        <w:t xml:space="preserve"> این </w:t>
-      </w:r>
-      <w:proofErr w:type="spellStart"/>
-      <w:r>
-        <w:rPr>
-          <w:rFonts w:hint="cs"/>
-          <w:rtl/>
-        </w:rPr>
-        <w:t>تنظیمات</w:t>
-      </w:r>
-      <w:proofErr w:type="spellEnd"/>
-      <w:r>
-        <w:rPr>
-          <w:rFonts w:hint="cs"/>
-          <w:rtl/>
-        </w:rPr>
-        <w:t xml:space="preserve"> </w:t>
-      </w:r>
-      <w:proofErr w:type="spellStart"/>
-      <w:r>
-        <w:rPr>
-          <w:rFonts w:hint="cs"/>
-          <w:rtl/>
-        </w:rPr>
-        <w:t>می‌تواند</w:t>
-      </w:r>
-      <w:proofErr w:type="spellEnd"/>
-      <w:r>
-        <w:rPr>
-          <w:rFonts w:hint="cs"/>
-          <w:rtl/>
-        </w:rPr>
-        <w:t xml:space="preserve"> قابل </w:t>
-      </w:r>
-      <w:proofErr w:type="spellStart"/>
-      <w:r>
-        <w:rPr>
-          <w:rFonts w:hint="cs"/>
-          <w:rtl/>
-        </w:rPr>
-        <w:t>پرچم‌هایی</w:t>
-      </w:r>
-      <w:proofErr w:type="spellEnd"/>
-      <w:r>
-        <w:rPr>
-          <w:rFonts w:hint="cs"/>
-          <w:rtl/>
-        </w:rPr>
-        <w:t xml:space="preserve"> در هنگام اجرا برنامه باشد.</w:t>
+        <w:t xml:space="preserve"> آورده شده‌اند می‌بایست در برنامه شما قابل تنظیم باشند.</w:t>
+      </w:r>
+      <w:r>
+        <w:rPr>
+          <w:rFonts w:hint="cs"/>
+          <w:rtl/>
+        </w:rPr>
+        <w:t xml:space="preserve"> این تنظیمات می‌تواند قابل پرچم‌هایی در هنگام اجرا برنامه باشد.</w:t>
       </w:r>
     </w:p>
     <w:p>
@@ -5018,135 +3135,7 @@
           <w:rFonts w:hint="cs"/>
           <w:rtl/>
         </w:rPr>
-        <w:t xml:space="preserve">در نظر داشته باشید که به </w:t>
-      </w:r>
-      <w:proofErr w:type="spellStart"/>
-      <w:r>
-        <w:rPr>
-          <w:rFonts w:hint="cs"/>
-          <w:rtl/>
-        </w:rPr>
-        <w:t>روزرسانی</w:t>
-      </w:r>
-      <w:proofErr w:type="spellEnd"/>
-      <w:r>
-        <w:rPr>
-          <w:rFonts w:hint="cs"/>
-          <w:rtl/>
-        </w:rPr>
-        <w:t xml:space="preserve"> </w:t>
-      </w:r>
-      <w:proofErr w:type="spellStart"/>
-      <w:r>
-        <w:rPr>
-          <w:rFonts w:hint="cs"/>
-          <w:rtl/>
-        </w:rPr>
-        <w:t>خوشه‌ی</w:t>
-      </w:r>
-      <w:proofErr w:type="spellEnd"/>
-      <w:r>
-        <w:rPr>
-          <w:rFonts w:hint="cs"/>
-          <w:rtl/>
-        </w:rPr>
-        <w:t xml:space="preserve"> نود، سرویس دادن </w:t>
-      </w:r>
-      <w:proofErr w:type="spellStart"/>
-      <w:r>
-        <w:rPr>
-          <w:rFonts w:hint="cs"/>
-          <w:rtl/>
-        </w:rPr>
-        <w:t>فایل‌ها</w:t>
-      </w:r>
-      <w:proofErr w:type="spellEnd"/>
-      <w:r>
-        <w:rPr>
-          <w:rFonts w:hint="cs"/>
-          <w:rtl/>
-        </w:rPr>
-        <w:t xml:space="preserve"> و سرویس دادن به کاربر سه سرویس متفاوت است که هر نود به تنهایی هر </w:t>
-      </w:r>
-      <w:proofErr w:type="spellStart"/>
-      <w:r>
-        <w:rPr>
-          <w:rFonts w:hint="cs"/>
-          <w:rtl/>
-        </w:rPr>
-        <w:t>سه‌ی</w:t>
-      </w:r>
-      <w:proofErr w:type="spellEnd"/>
-      <w:r>
-        <w:rPr>
-          <w:rFonts w:hint="cs"/>
-          <w:rtl/>
-        </w:rPr>
-        <w:t xml:space="preserve"> </w:t>
-      </w:r>
-      <w:proofErr w:type="spellStart"/>
-      <w:r>
-        <w:rPr>
-          <w:rFonts w:hint="cs"/>
-          <w:rtl/>
-        </w:rPr>
-        <w:t>آن‌ها</w:t>
-      </w:r>
-      <w:proofErr w:type="spellEnd"/>
-      <w:r>
-        <w:rPr>
-          <w:rFonts w:hint="cs"/>
-          <w:rtl/>
-        </w:rPr>
-        <w:t xml:space="preserve"> را اجرا </w:t>
-      </w:r>
-      <w:proofErr w:type="spellStart"/>
-      <w:r>
-        <w:rPr>
-          <w:rFonts w:hint="cs"/>
-          <w:rtl/>
-        </w:rPr>
-        <w:t>می‌کند</w:t>
-      </w:r>
-      <w:proofErr w:type="spellEnd"/>
-      <w:r>
-        <w:rPr>
-          <w:rFonts w:hint="cs"/>
-          <w:rtl/>
-        </w:rPr>
-        <w:t xml:space="preserve">. این </w:t>
-      </w:r>
-      <w:proofErr w:type="spellStart"/>
-      <w:r>
-        <w:rPr>
-          <w:rFonts w:hint="cs"/>
-          <w:rtl/>
-        </w:rPr>
-        <w:t>سرویس‌ها</w:t>
-      </w:r>
-      <w:proofErr w:type="spellEnd"/>
-      <w:r>
-        <w:rPr>
-          <w:rFonts w:hint="cs"/>
-          <w:rtl/>
-        </w:rPr>
-        <w:t xml:space="preserve"> </w:t>
-      </w:r>
-      <w:proofErr w:type="spellStart"/>
-      <w:r>
-        <w:rPr>
-          <w:rFonts w:hint="cs"/>
-          <w:rtl/>
-        </w:rPr>
-        <w:t>می‌توانند</w:t>
-      </w:r>
-      <w:proofErr w:type="spellEnd"/>
-      <w:r>
-        <w:rPr>
-          <w:rFonts w:hint="cs"/>
-          <w:rtl/>
-        </w:rPr>
-        <w:t xml:space="preserve"> در قالب </w:t>
+        <w:t xml:space="preserve">در نظر داشته باشید که به روزرسانی خوشه‌ی نود، سرویس دادن فایل‌ها و سرویس دادن به کاربر سه سرویس متفاوت است که هر نود به تنهایی هر سه‌ی آن‌ها را اجرا می‌کند. این سرویس‌ها می‌توانند در قالب </w:t>
       </w:r>
       <w:r>
         <w:t>Thread</w:t>
@@ -5156,23 +3145,7 @@
           <w:rFonts w:hint="cs"/>
           <w:rtl/>
         </w:rPr>
-        <w:t xml:space="preserve">های مختلف </w:t>
-      </w:r>
-      <w:proofErr w:type="spellStart"/>
-      <w:r>
-        <w:rPr>
-          <w:rFonts w:hint="cs"/>
-          <w:rtl/>
-        </w:rPr>
-        <w:t>پیاده‌سازی</w:t>
-      </w:r>
-      <w:proofErr w:type="spellEnd"/>
-      <w:r>
-        <w:rPr>
-          <w:rFonts w:hint="cs"/>
-          <w:rtl/>
-        </w:rPr>
-        <w:t xml:space="preserve"> شوند.</w:t>
+        <w:t>های مختلف پیاده‌سازی شوند.</w:t>
       </w:r>
     </w:p>
     <w:p>
@@ -5188,131 +3161,26 @@
         </w:rPr>
         <w:t xml:space="preserve">۴. </w:t>
       </w:r>
-      <w:proofErr w:type="spellStart"/>
-      <w:r>
-        <w:rPr>
-          <w:rFonts w:hint="cs"/>
-          <w:rtl/>
-        </w:rPr>
-        <w:t>طراحی‌هایی</w:t>
-      </w:r>
-      <w:proofErr w:type="spellEnd"/>
-      <w:r>
-        <w:rPr>
-          <w:rFonts w:hint="cs"/>
-          <w:rtl/>
-        </w:rPr>
-        <w:t xml:space="preserve"> که در قالب پروتکل خودتان ارائه </w:t>
-      </w:r>
-      <w:proofErr w:type="spellStart"/>
-      <w:r>
-        <w:rPr>
-          <w:rFonts w:hint="cs"/>
-          <w:rtl/>
-        </w:rPr>
-        <w:t>می‌دهید</w:t>
-      </w:r>
-      <w:proofErr w:type="spellEnd"/>
-      <w:r>
-        <w:rPr>
-          <w:rFonts w:hint="cs"/>
-          <w:rtl/>
-        </w:rPr>
-        <w:t xml:space="preserve"> </w:t>
-      </w:r>
-      <w:proofErr w:type="spellStart"/>
-      <w:r>
-        <w:rPr>
-          <w:rFonts w:hint="cs"/>
-          <w:rtl/>
-        </w:rPr>
-        <w:t>می‌بایست</w:t>
-      </w:r>
-      <w:proofErr w:type="spellEnd"/>
-      <w:r>
-        <w:rPr>
-          <w:rFonts w:hint="cs"/>
-          <w:rtl/>
-        </w:rPr>
-        <w:t xml:space="preserve"> تمامی </w:t>
-      </w:r>
-      <w:proofErr w:type="spellStart"/>
-      <w:r>
-        <w:rPr>
-          <w:rFonts w:hint="cs"/>
-          <w:rtl/>
-        </w:rPr>
-        <w:t>ویژگی‌های</w:t>
-      </w:r>
-      <w:proofErr w:type="spellEnd"/>
-      <w:r>
-        <w:rPr>
-          <w:rFonts w:hint="cs"/>
-          <w:rtl/>
-        </w:rPr>
-        <w:t xml:space="preserve"> گفته شده را داشته باشد. بنابراین برای طراحی </w:t>
-      </w:r>
-      <w:proofErr w:type="spellStart"/>
-      <w:r>
-        <w:rPr>
-          <w:rFonts w:hint="cs"/>
-          <w:rtl/>
-        </w:rPr>
-        <w:t>آن‌ها</w:t>
-      </w:r>
-      <w:proofErr w:type="spellEnd"/>
-      <w:r>
-        <w:rPr>
-          <w:rFonts w:hint="cs"/>
-          <w:rtl/>
-        </w:rPr>
-        <w:t xml:space="preserve"> وقت گذاشته و صورت پروژه را با دقت مطالعه کنید.</w:t>
-      </w:r>
-    </w:p>
-    <w:p>
-      <w:pPr>
-        <w:rPr>
-          <w:rtl/>
-        </w:rPr>
-      </w:pPr>
-      <w:r>
-        <w:rPr>
-          <w:rFonts w:hint="cs"/>
-          <w:rtl/>
-        </w:rPr>
-        <w:t xml:space="preserve">۵. پروژه به </w:t>
-      </w:r>
-      <w:proofErr w:type="spellStart"/>
-      <w:r>
-        <w:rPr>
-          <w:rFonts w:hint="cs"/>
-          <w:rtl/>
-        </w:rPr>
-        <w:t>قسمت‌های</w:t>
-      </w:r>
-      <w:proofErr w:type="spellEnd"/>
-      <w:r>
-        <w:rPr>
-          <w:rFonts w:hint="cs"/>
-          <w:rtl/>
-        </w:rPr>
-        <w:t xml:space="preserve"> مشخصی شکسته و آن را به صورت در مراحل مختلف </w:t>
-      </w:r>
-      <w:proofErr w:type="spellStart"/>
-      <w:r>
-        <w:rPr>
-          <w:rFonts w:hint="cs"/>
-          <w:rtl/>
-        </w:rPr>
-        <w:t>پیاده‌سازی</w:t>
-      </w:r>
-      <w:proofErr w:type="spellEnd"/>
-      <w:r>
-        <w:rPr>
-          <w:rFonts w:hint="cs"/>
-          <w:rtl/>
-        </w:rPr>
-        <w:t xml:space="preserve"> کنید.</w:t>
+      <w:r>
+        <w:rPr>
+          <w:rFonts w:hint="cs"/>
+          <w:rtl/>
+        </w:rPr>
+        <w:t>طراحی‌هایی که در قالب پروتکل خودتان ارائه می‌دهید می‌بایست تمامی ویژگی‌های گفته شده را داشته باشد. بنابراین برای طراحی آن‌ها وقت گذاشته و صورت پروژه را با دقت مطالعه کنید.</w:t>
+      </w:r>
+    </w:p>
+    <w:p>
+      <w:pPr>
+        <w:rPr>
+          <w:rtl/>
+        </w:rPr>
+      </w:pPr>
+      <w:r>
+        <w:rPr>
+          <w:rFonts w:hint="cs"/>
+          <w:rtl/>
+        </w:rPr>
+        <w:t>۵. پروژه به قسمت‌های مشخصی شکسته و آن را به صورت در مراحل مختلف پیاده‌سازی کنید.</w:t>
       </w:r>
     </w:p>
     <w:p>
@@ -5370,23 +3238,7 @@
           <w:rFonts w:hint="cs"/>
           <w:rtl/>
         </w:rPr>
-        <w:t xml:space="preserve">. در نظر داشته باشید که برای فراهم آوردن قابلیت اطمینان </w:t>
-      </w:r>
-      <w:proofErr w:type="spellStart"/>
-      <w:r>
-        <w:rPr>
-          <w:rFonts w:hint="cs"/>
-          <w:rtl/>
-        </w:rPr>
-        <w:t>می‌بایست</w:t>
-      </w:r>
-      <w:proofErr w:type="spellEnd"/>
-      <w:r>
-        <w:rPr>
-          <w:rFonts w:hint="cs"/>
-          <w:rtl/>
-        </w:rPr>
-        <w:t xml:space="preserve"> از یکی از سه روش </w:t>
+        <w:t xml:space="preserve">. در نظر داشته باشید که برای فراهم آوردن قابلیت اطمینان می‌بایست از یکی از سه روش </w:t>
       </w:r>
       <w:r>
         <w:t>S&amp;W</w:t>
@@ -5398,11 +3250,9 @@
         </w:rPr>
         <w:t xml:space="preserve">، </w:t>
       </w:r>
-      <w:proofErr w:type="spellStart"/>
       <w:r>
         <w:t>GoBackN</w:t>
       </w:r>
-      <w:proofErr w:type="spellEnd"/>
       <w:r>
         <w:rPr>
           <w:rFonts w:hint="cs"/>
@@ -5452,39 +3302,7 @@
           <w:rFonts w:hint="cs"/>
           <w:rtl/>
         </w:rPr>
-        <w:t xml:space="preserve"> برای </w:t>
-      </w:r>
-      <w:proofErr w:type="spellStart"/>
-      <w:r>
-        <w:rPr>
-          <w:rFonts w:hint="cs"/>
-          <w:rtl/>
-        </w:rPr>
-        <w:t>آن‌ها</w:t>
-      </w:r>
-      <w:proofErr w:type="spellEnd"/>
-      <w:r>
-        <w:rPr>
-          <w:rFonts w:hint="cs"/>
-          <w:rtl/>
-        </w:rPr>
-        <w:t xml:space="preserve"> به صورت مستقیم ارسال </w:t>
-      </w:r>
-      <w:proofErr w:type="spellStart"/>
-      <w:r>
-        <w:rPr>
-          <w:rFonts w:hint="cs"/>
-          <w:rtl/>
-        </w:rPr>
-        <w:t>می‌گردد</w:t>
-      </w:r>
-      <w:proofErr w:type="spellEnd"/>
-      <w:r>
-        <w:rPr>
-          <w:rFonts w:hint="cs"/>
-          <w:rtl/>
-        </w:rPr>
-        <w:t xml:space="preserve">. این فرض برای تقاضای </w:t>
+        <w:t xml:space="preserve"> برای آن‌ها به صورت مستقیم ارسال می‌گردد. این فرض برای تقاضای </w:t>
       </w:r>
       <w:r>
         <w:t>Discovery</w:t>
@@ -5494,39 +3312,7 @@
           <w:rFonts w:hint="cs"/>
           <w:rtl/>
         </w:rPr>
-        <w:t xml:space="preserve"> نیز وجود دارد. </w:t>
-      </w:r>
-      <w:proofErr w:type="spellStart"/>
-      <w:r>
-        <w:rPr>
-          <w:rFonts w:hint="cs"/>
-          <w:rtl/>
-        </w:rPr>
-        <w:t>پیاده‌سازی</w:t>
-      </w:r>
-      <w:proofErr w:type="spellEnd"/>
-      <w:r>
-        <w:rPr>
-          <w:rFonts w:hint="cs"/>
-          <w:rtl/>
-        </w:rPr>
-        <w:t xml:space="preserve"> را به </w:t>
-      </w:r>
-      <w:proofErr w:type="spellStart"/>
-      <w:r>
-        <w:rPr>
-          <w:rFonts w:hint="cs"/>
-          <w:rtl/>
-        </w:rPr>
-        <w:t>گونه‌ای</w:t>
-      </w:r>
-      <w:proofErr w:type="spellEnd"/>
-      <w:r>
-        <w:rPr>
-          <w:rFonts w:hint="cs"/>
-          <w:rtl/>
-        </w:rPr>
-        <w:t xml:space="preserve"> تغییر دهید که اگر نود </w:t>
+        <w:t xml:space="preserve"> نیز وجود دارد. پیاده‌سازی را به گونه‌ای تغییر دهید که اگر نود </w:t>
       </w:r>
       <w:r>
         <w:t>N1</w:t>
@@ -5536,23 +3322,7 @@
           <w:rFonts w:hint="cs"/>
           <w:rtl/>
         </w:rPr>
-        <w:t xml:space="preserve"> در </w:t>
-      </w:r>
-      <w:proofErr w:type="spellStart"/>
-      <w:r>
-        <w:rPr>
-          <w:rFonts w:hint="cs"/>
-          <w:rtl/>
-        </w:rPr>
-        <w:t>خوشه‌ی</w:t>
-      </w:r>
-      <w:proofErr w:type="spellEnd"/>
-      <w:r>
-        <w:rPr>
-          <w:rFonts w:hint="cs"/>
-          <w:rtl/>
-        </w:rPr>
-        <w:t xml:space="preserve"> نود </w:t>
+        <w:t xml:space="preserve"> در خوشه‌ی نود </w:t>
       </w:r>
       <w:r>
         <w:t>N2</w:t>
@@ -5604,7 +3374,6 @@
         </w:rPr>
       </w:pPr>
       <w:bookmarkStart w:id="8" w:name="_Toc40832105"/>
-      <w:proofErr w:type="spellStart"/>
       <w:r>
         <w:rPr>
           <w:rFonts w:hint="cs"/>
@@ -5614,7 +3383,6 @@
         <w:t>ابهام‌ها</w:t>
       </w:r>
       <w:bookmarkEnd w:id="8"/>
-      <w:proofErr w:type="spellEnd"/>
     </w:p>
     <w:p>
       <w:pPr>
@@ -5638,7 +3406,7 @@
           <w:rtl/>
         </w:rPr>
       </w:pPr>
-      <w:hyperlink r:id="rId9" w:history="1">
+      <w:hyperlink r:id="rId15" w:history="1">
         <w:r>
           <w:rPr>
             <w:rStyle w:val="Hyperlink"/>
@@ -5690,37 +3458,12 @@
           <w:rtl/>
         </w:rPr>
       </w:pPr>
-      <w:proofErr w:type="spellStart"/>
-      <w:r>
-        <w:rPr>
-          <w:rFonts w:hint="cs"/>
-          <w:rtl/>
-        </w:rPr>
-        <w:t>ایده‌ی</w:t>
-      </w:r>
-      <w:proofErr w:type="spellEnd"/>
-      <w:r>
-        <w:rPr>
-          <w:rFonts w:hint="cs"/>
-          <w:rtl/>
-        </w:rPr>
-        <w:t xml:space="preserve"> اصلی این پروژه توسط پارسا </w:t>
-      </w:r>
-      <w:proofErr w:type="spellStart"/>
-      <w:r>
-        <w:rPr>
-          <w:rFonts w:hint="cs"/>
-          <w:rtl/>
-        </w:rPr>
-        <w:t>اسکندرنژاد</w:t>
-      </w:r>
-      <w:proofErr w:type="spellEnd"/>
-      <w:r>
-        <w:rPr>
-          <w:rFonts w:hint="cs"/>
-          <w:rtl/>
-        </w:rPr>
-        <w:t xml:space="preserve"> تهیه شده است که جا دارد اینجا از ایشان قدردانی شود.</w:t>
+      <w:r>
+        <w:rPr>
+          <w:rFonts w:hint="cs"/>
+          <w:rtl/>
+        </w:rPr>
+        <w:t>ایده‌ی اصلی این پروژه توسط پارسا اسکندرنژاد تهیه شده است که جا دارد اینجا از ایشان قدردانی شود.</w:t>
       </w:r>
     </w:p>
     <w:p>
@@ -5779,7 +3522,7 @@
       </w:r>
     </w:p>
     <w:sectPr>
-      <w:footerReference w:type="default" r:id="rId10"/>
+      <w:footerReference w:type="default" r:id="rId16"/>
       <w:pgSz w:w="12240" w:h="15840"/>
       <w:pgMar w:top="1440" w:right="1440" w:bottom="1440" w:left="1440" w:header="720" w:footer="720" w:gutter="0"/>
       <w:cols w:space="720"/>
@@ -7943,7 +5686,7 @@
 </file>
 
 <file path=customXml/itemProps1.xml><?xml version="1.0" encoding="utf-8"?>
-<ds:datastoreItem xmlns:ds="http://schemas.openxmlformats.org/officeDocument/2006/customXml" ds:itemID="{55F40791-8237-464F-B3E5-174A5D3C6739}">
+<ds:datastoreItem xmlns:ds="http://schemas.openxmlformats.org/officeDocument/2006/customXml" ds:itemID="{B4E563F4-18F2-44A7-A3F0-DCE20964D3B7}">
   <ds:schemaRefs>
     <ds:schemaRef ds:uri="http://schemas.openxmlformats.org/officeDocument/2006/bibliography"/>
   </ds:schemaRefs>

</xml_diff>

<commit_message>
feat: Finalize Socket Programming Project
</commit_message>
<xml_diff>
--- a/Socket-Programming/Project-4.docx
+++ b/Socket-Programming/Project-4.docx
@@ -1764,7 +1764,21 @@
           <w:rFonts w:hint="cs"/>
           <w:rtl/>
         </w:rPr>
-        <w:t>هر کاربر برای اجرای برنامه نیاز دارد یک لیست از را به عنوان اعضا خوشه در اختیار برنامه قرار دهد. این لیست می‌تواند خالی باشد.</w:t>
+        <w:t>هر کاربر برای اجرای برنامه نیاز دارد یک لیست</w:t>
+      </w:r>
+      <w:r>
+        <w:rPr>
+          <w:rFonts w:hint="cs"/>
+          <w:rtl/>
+        </w:rPr>
+        <w:t xml:space="preserve"> </w:t>
+      </w:r>
+      <w:r>
+        <w:rPr>
+          <w:rFonts w:hint="cs"/>
+          <w:rtl/>
+        </w:rPr>
+        <w:t>را به عنوان اعضا خوشه در اختیار برنامه قرار دهد. این لیست می‌تواند خالی باشد.</w:t>
       </w:r>
     </w:p>
     <w:p>
@@ -1898,7 +1912,21 @@
           <w:rFonts w:hint="cs"/>
           <w:rtl/>
         </w:rPr>
-        <w:t>برنامه در ابتدا یک لیست را قالب فایل به عنوان خوشه‌ی آغازین دارد. این لیست می‌تواند خالی باشد. این فایل شامل دو ستون می‌باشد که با فاصله از یکدیگر جدا شده‌اند. هر سطر از این فایل نمایده یک نود در خوشه می‌باشد که شامل اسم و آدرس آی</w:t>
+        <w:t xml:space="preserve">برنامه در ابتدا یک لیست </w:t>
+      </w:r>
+      <w:r>
+        <w:rPr>
+          <w:rFonts w:hint="cs"/>
+          <w:rtl/>
+        </w:rPr>
+        <w:t>در</w:t>
+      </w:r>
+      <w:r>
+        <w:rPr>
+          <w:rFonts w:hint="cs"/>
+          <w:rtl/>
+        </w:rPr>
+        <w:t xml:space="preserve"> قالب فایل به عنوان خوشه‌ی آغازین دارد. این لیست می‌تواند خالی باشد. این فایل شامل دو ستون می‌باشد که با فاصله از یکدیگر جدا شده‌اند. هر سطر از این فایل نمایده یک نود در خوشه می‌باشد که شامل اسم و آدرس آی</w:t>
       </w:r>
       <w:r>
         <w:rPr>
@@ -2583,11 +2611,6 @@
       </w:r>
     </w:p>
     <w:p>
-      <w:pPr>
-        <w:rPr>
-          <w:rtl/>
-        </w:rPr>
-      </w:pPr>
       <w:r>
         <w:rPr>
           <w:rFonts w:hint="cs"/>
@@ -2596,6 +2619,14 @@
         <w:t>در نظر داشته باشید که پروتکلی که در این قسمت طراحی می‌کنید می‌بایست روش برای تشخیص پاسخ با کمترین تاخیر را داشته باشد. در اینجا تاخیر از زمان ارسال پاسخ تا رسیدن آن نود مبدا می‌باشد.</w:t>
       </w:r>
     </w:p>
+    <w:p/>
+    <w:p>
+      <w:pPr>
+        <w:rPr>
+          <w:rtl/>
+        </w:rPr>
+      </w:pPr>
+    </w:p>
     <w:p>
       <w:pPr>
         <w:pStyle w:val="Heading1"/>
@@ -2609,6 +2640,7 @@
           <w:rFonts w:hint="cs"/>
           <w:rtl/>
         </w:rPr>
+        <w:lastRenderedPageBreak/>
         <w:t>فایل‌ها</w:t>
       </w:r>
       <w:bookmarkEnd w:id="5"/>
@@ -2625,7 +2657,6 @@
           <w:rtl/>
           <w:lang w:bidi="ar-SA"/>
         </w:rPr>
-        <w:lastRenderedPageBreak/>
         <w:t xml:space="preserve">هر نود در ابتدا یک فولدر را از کاربر گرفته و فرض می‌شود که می‌تواند فایل‌های داخل این فولدر را سرویس دهد. به این معنی که تقاضای </w:t>
       </w:r>
       <w:r>
@@ -2807,7 +2838,19 @@
         <w:rPr>
           <w:lang w:bidi="ar-SA"/>
         </w:rPr>
-        <w:t>listening on 0.0.0.0:1234 TCP</w:t>
+        <w:t>listening on 0.0.0.0:</w:t>
+      </w:r>
+      <w:r>
+        <w:rPr>
+          <w:lang w:bidi="ar-SA"/>
+        </w:rPr>
+        <w:t>1378</w:t>
+      </w:r>
+      <w:r>
+        <w:rPr>
+          <w:lang w:bidi="ar-SA"/>
+        </w:rPr>
+        <w:t xml:space="preserve"> TCP</w:t>
       </w:r>
     </w:p>
     <w:p>
@@ -2979,6 +3022,157 @@
           <w:lang w:bidi="fa-IR"/>
         </w:rPr>
         <w:lastRenderedPageBreak/>
+        <w:t>سواری مجانی!</w:t>
+      </w:r>
+    </w:p>
+    <w:p>
+      <w:r>
+        <w:rPr>
+          <w:rFonts w:hint="cs"/>
+          <w:rtl/>
+        </w:rPr>
+        <w:t>در این نرم‌افزار نودهای یک خوشه می‌توانند به صورت نابرابر ایفای نقش کنند مثلا یک نود ممکن است بدون پاسخ دادن به هیچ تقاضایی فایل‌های بسیاری را دریافت کند. روش‌های زیادی برای جلوگیری از این نابرابری وجود دارد.</w:t>
+      </w:r>
+    </w:p>
+    <w:p>
+      <w:pPr>
+        <w:rPr>
+          <w:rtl/>
+        </w:rPr>
+      </w:pPr>
+      <w:r>
+        <w:rPr>
+          <w:rFonts w:hint="cs"/>
+          <w:rtl/>
+        </w:rPr>
+        <w:t>در اینجا از یک روش ساده استفاده می‌کنیم. می‌دانیم که نودها برای تقاضا بر اساس تاخیر رفتار می‌کنند پس هر نود در هنگام پاسخ در صورتی که قبلتر از نود متقاضی داده‌ای دریافت نکرده باشد پاسخ را با یک تاخیر دست‌ساز ارسال می‌کند.</w:t>
+      </w:r>
+      <w:r>
+        <w:rPr>
+          <w:rFonts w:hint="cs"/>
+          <w:rtl/>
+        </w:rPr>
+        <w:t xml:space="preserve"> به طور مثال:</w:t>
+      </w:r>
+    </w:p>
+    <w:p>
+      <w:pPr>
+        <w:pStyle w:val="Code"/>
+        <w:bidi w:val="0"/>
+      </w:pPr>
+      <w:r>
+        <w:t>if prior_communications[source] is None:</w:t>
+      </w:r>
+    </w:p>
+    <w:p>
+      <w:pPr>
+        <w:pStyle w:val="Code"/>
+        <w:bidi w:val="0"/>
+      </w:pPr>
+      <w:r>
+        <w:t xml:space="preserve">  sleep(10)</w:t>
+      </w:r>
+    </w:p>
+    <w:p>
+      <w:pPr>
+        <w:pStyle w:val="Code"/>
+        <w:bidi w:val="0"/>
+        <w:rPr>
+          <w:rFonts w:hint="cs"/>
+        </w:rPr>
+      </w:pPr>
+      <w:r>
+        <w:t>send_response()</w:t>
+      </w:r>
+    </w:p>
+    <w:p>
+      <w:pPr>
+        <w:pStyle w:val="Heading1"/>
+        <w:rPr>
+          <w:rtl/>
+          <w:lang w:bidi="fa-IR"/>
+        </w:rPr>
+      </w:pPr>
+      <w:r>
+        <w:rPr>
+          <w:rFonts w:hint="cs"/>
+          <w:rtl/>
+          <w:lang w:bidi="fa-IR"/>
+        </w:rPr>
+        <w:t>توزیع بار</w:t>
+      </w:r>
+    </w:p>
+    <w:p>
+      <w:pPr>
+        <w:rPr>
+          <w:rtl/>
+        </w:rPr>
+      </w:pPr>
+      <w:r>
+        <w:rPr>
+          <w:rFonts w:hint="cs"/>
+          <w:rtl/>
+        </w:rPr>
+        <w:t>نودها از پهنای باند مشخصی استفاده می‌کنند، بنابراین در صورتی که تقاضاهای زیادی را سرویس بدهند پهنای‌باند کمی به نودهای متقاضی می‌رسد. برای کنترل این موضوع از روند زیر استفاده می‌کنیم:</w:t>
+      </w:r>
+    </w:p>
+    <w:p>
+      <w:pPr>
+        <w:rPr>
+          <w:rtl/>
+        </w:rPr>
+      </w:pPr>
+      <w:r>
+        <w:rPr>
+          <w:rFonts w:hint="cs"/>
+          <w:rtl/>
+        </w:rPr>
+        <w:t xml:space="preserve">در صورتی که نود در حال سرویس دادن به یک </w:t>
+      </w:r>
+      <w:r>
+        <w:rPr>
+          <w:rFonts w:hint="cs"/>
+          <w:color w:val="92D050"/>
+          <w:rtl/>
+        </w:rPr>
+        <w:t>تعداد مشخصی</w:t>
+      </w:r>
+      <w:r>
+        <w:rPr>
+          <w:rFonts w:hint="cs"/>
+          <w:rtl/>
+        </w:rPr>
+        <w:t xml:space="preserve"> از تقاضاها باشد تقاضای جدیدی را در این بازه پاسخ نخواهد داد.</w:t>
+      </w:r>
+    </w:p>
+    <w:p>
+      <w:pPr>
+        <w:rPr>
+          <w:rtl/>
+        </w:rPr>
+      </w:pPr>
+      <w:r>
+        <w:rPr>
+          <w:rFonts w:hint="cs"/>
+          <w:rtl/>
+        </w:rPr>
+        <w:t>در نظر داشته باشید که روند پیشنهادی یک روند ساده است که لزوما کارآیی بالایی ندارد. در قسمت امتیازی از شما خواسته شده است در صورت امکان این روند را بهبود بخشید.</w:t>
+      </w:r>
+    </w:p>
+    <w:p>
+      <w:pPr>
+        <w:pStyle w:val="Heading1"/>
+        <w:rPr>
+          <w:rtl/>
+          <w:lang w:bidi="fa-IR"/>
+        </w:rPr>
+      </w:pPr>
+      <w:r>
+        <w:rPr>
+          <w:rFonts w:hint="cs"/>
+          <w:rtl/>
+          <w:lang w:bidi="fa-IR"/>
+        </w:rPr>
         <w:t>نکات پیاده‌سازی</w:t>
       </w:r>
       <w:bookmarkEnd w:id="7"/>
@@ -3128,6 +3322,7 @@
           <w:rFonts w:hint="cs"/>
           <w:rtl/>
         </w:rPr>
+        <w:lastRenderedPageBreak/>
         <w:t xml:space="preserve">۳. </w:t>
       </w:r>
       <w:r>
@@ -3215,12 +3410,27 @@
           <w:rtl/>
           <w:lang w:bidi="ar-SA"/>
         </w:rPr>
-        <w:t xml:space="preserve">پیاده‌سازی یک پروتل قابل اطمینان بر اساس </w:t>
-      </w:r>
-      <w:r>
-        <w:rPr>
+        <w:t xml:space="preserve">پیاده‌سازی یک </w:t>
+      </w:r>
+      <w:r>
+        <w:rPr>
+          <w:rFonts w:hint="cs"/>
+          <w:rtl/>
+        </w:rPr>
+        <w:t>پروتکل</w:t>
+      </w:r>
+      <w:r>
+        <w:rPr>
+          <w:rFonts w:hint="cs"/>
+          <w:rtl/>
           <w:lang w:bidi="ar-SA"/>
         </w:rPr>
+        <w:t xml:space="preserve"> قابل اطمینان بر اساس </w:t>
+      </w:r>
+      <w:r>
+        <w:rPr>
+          <w:lang w:bidi="ar-SA"/>
+        </w:rPr>
         <w:t>UDP</w:t>
       </w:r>
       <w:r>
@@ -3268,7 +3478,14 @@
           <w:rFonts w:hint="cs"/>
           <w:rtl/>
         </w:rPr>
-        <w:t xml:space="preserve"> استفاده کنید.</w:t>
+        <w:t xml:space="preserve"> استفاده کنید</w:t>
+      </w:r>
+      <w:r>
+        <w:rPr>
+          <w:rFonts w:hint="cs"/>
+          <w:rtl/>
+        </w:rPr>
+        <w:t>. بدیهی است که نمره امتیازی هر از این پیاده‌سازی‌ها متفاوت است.</w:t>
       </w:r>
     </w:p>
     <w:p>
@@ -3279,7 +3496,6 @@
           <w:numId w:val="7"/>
         </w:numPr>
         <w:rPr>
-          <w:rtl/>
           <w:lang w:bidi="ar-SA"/>
         </w:rPr>
       </w:pPr>
@@ -3367,6 +3583,52 @@
     </w:p>
     <w:p>
       <w:pPr>
+        <w:pStyle w:val="ListParagraph"/>
+        <w:numPr>
+          <w:ilvl w:val="0"/>
+          <w:numId w:val="7"/>
+        </w:numPr>
+        <w:rPr>
+          <w:lang w:bidi="ar-SA"/>
+        </w:rPr>
+      </w:pPr>
+      <w:r>
+        <w:rPr>
+          <w:rFonts w:hint="cs"/>
+          <w:rtl/>
+        </w:rPr>
+        <w:t>برای جلوگیری از سواری مجانی راه‌حل‌های بهتری ارائه دهید.</w:t>
+      </w:r>
+      <w:r>
+        <w:rPr>
+          <w:rFonts w:hint="cs"/>
+          <w:rtl/>
+        </w:rPr>
+        <w:t xml:space="preserve"> (ارائه راه‌حل بدون پیاده‌سازی نمره‌ای ندارد.)</w:t>
+      </w:r>
+    </w:p>
+    <w:p>
+      <w:pPr>
+        <w:pStyle w:val="ListParagraph"/>
+        <w:numPr>
+          <w:ilvl w:val="0"/>
+          <w:numId w:val="7"/>
+        </w:numPr>
+        <w:rPr>
+          <w:rtl/>
+          <w:lang w:bidi="ar-SA"/>
+        </w:rPr>
+      </w:pPr>
+      <w:r>
+        <w:rPr>
+          <w:rFonts w:hint="cs"/>
+          <w:rtl/>
+        </w:rPr>
+        <w:t>برای توزیع بار راه‌حل‌های بهتری ارائه دهید. (ارائه راه‌حل بدون پیاده‌سازی نمره‌ای ندارد.)</w:t>
+      </w:r>
+    </w:p>
+    <w:p>
+      <w:pPr>
         <w:pStyle w:val="Heading1"/>
         <w:rPr>
           <w:rtl/>
@@ -3402,7 +3664,8 @@
       <w:pPr>
         <w:bidi w:val="0"/>
         <w:rPr>
-          <w:rStyle w:val="Hyperlink"/>
+          <w:color w:val="0563C1" w:themeColor="hyperlink"/>
+          <w:u w:val="single"/>
           <w:rtl/>
         </w:rPr>
       </w:pPr>
@@ -3414,6 +3677,7 @@
           <w:t>parham.alvani@gmail.com</w:t>
         </w:r>
       </w:hyperlink>
+      <w:bookmarkStart w:id="9" w:name="_Toc40832106"/>
     </w:p>
     <w:p>
       <w:pPr>
@@ -3427,7 +3691,6 @@
           <w:lang w:bidi="ar-SA"/>
         </w:rPr>
       </w:pPr>
-      <w:bookmarkStart w:id="9" w:name="_Toc40832106"/>
       <w:r>
         <w:rPr>
           <w:rtl/>
@@ -4181,6 +4444,118 @@
     </w:lvl>
   </w:abstractNum>
   <w:abstractNum w:abstractNumId="5" w15:restartNumberingAfterBreak="0">
+    <w:nsid w:val="55A15AE3"/>
+    <w:multiLevelType w:val="hybridMultilevel"/>
+    <w:tmpl w:val="8B84BE48"/>
+    <w:lvl w:ilvl="0" w:tplc="4D64653E">
+      <w:numFmt w:val="bullet"/>
+      <w:lvlText w:val="-"/>
+      <w:lvlJc w:val="left"/>
+      <w:pPr>
+        <w:ind w:left="720" w:hanging="360"/>
+      </w:pPr>
+      <w:rPr>
+        <w:rFonts w:ascii="Vazir" w:eastAsiaTheme="minorHAnsi" w:hAnsi="Vazir" w:cs="Vazir" w:hint="default"/>
+      </w:rPr>
+    </w:lvl>
+    <w:lvl w:ilvl="1" w:tplc="04090003" w:tentative="1">
+      <w:start w:val="1"/>
+      <w:numFmt w:val="bullet"/>
+      <w:lvlText w:val="o"/>
+      <w:lvlJc w:val="left"/>
+      <w:pPr>
+        <w:ind w:left="1440" w:hanging="360"/>
+      </w:pPr>
+      <w:rPr>
+        <w:rFonts w:ascii="Courier New" w:hAnsi="Courier New" w:cs="Courier New" w:hint="default"/>
+      </w:rPr>
+    </w:lvl>
+    <w:lvl w:ilvl="2" w:tplc="04090005" w:tentative="1">
+      <w:start w:val="1"/>
+      <w:numFmt w:val="bullet"/>
+      <w:lvlText w:val=""/>
+      <w:lvlJc w:val="left"/>
+      <w:pPr>
+        <w:ind w:left="2160" w:hanging="360"/>
+      </w:pPr>
+      <w:rPr>
+        <w:rFonts w:ascii="Wingdings" w:hAnsi="Wingdings" w:hint="default"/>
+      </w:rPr>
+    </w:lvl>
+    <w:lvl w:ilvl="3" w:tplc="04090001" w:tentative="1">
+      <w:start w:val="1"/>
+      <w:numFmt w:val="bullet"/>
+      <w:lvlText w:val=""/>
+      <w:lvlJc w:val="left"/>
+      <w:pPr>
+        <w:ind w:left="2880" w:hanging="360"/>
+      </w:pPr>
+      <w:rPr>
+        <w:rFonts w:ascii="Symbol" w:hAnsi="Symbol" w:hint="default"/>
+      </w:rPr>
+    </w:lvl>
+    <w:lvl w:ilvl="4" w:tplc="04090003" w:tentative="1">
+      <w:start w:val="1"/>
+      <w:numFmt w:val="bullet"/>
+      <w:lvlText w:val="o"/>
+      <w:lvlJc w:val="left"/>
+      <w:pPr>
+        <w:ind w:left="3600" w:hanging="360"/>
+      </w:pPr>
+      <w:rPr>
+        <w:rFonts w:ascii="Courier New" w:hAnsi="Courier New" w:cs="Courier New" w:hint="default"/>
+      </w:rPr>
+    </w:lvl>
+    <w:lvl w:ilvl="5" w:tplc="04090005" w:tentative="1">
+      <w:start w:val="1"/>
+      <w:numFmt w:val="bullet"/>
+      <w:lvlText w:val=""/>
+      <w:lvlJc w:val="left"/>
+      <w:pPr>
+        <w:ind w:left="4320" w:hanging="360"/>
+      </w:pPr>
+      <w:rPr>
+        <w:rFonts w:ascii="Wingdings" w:hAnsi="Wingdings" w:hint="default"/>
+      </w:rPr>
+    </w:lvl>
+    <w:lvl w:ilvl="6" w:tplc="04090001" w:tentative="1">
+      <w:start w:val="1"/>
+      <w:numFmt w:val="bullet"/>
+      <w:lvlText w:val=""/>
+      <w:lvlJc w:val="left"/>
+      <w:pPr>
+        <w:ind w:left="5040" w:hanging="360"/>
+      </w:pPr>
+      <w:rPr>
+        <w:rFonts w:ascii="Symbol" w:hAnsi="Symbol" w:hint="default"/>
+      </w:rPr>
+    </w:lvl>
+    <w:lvl w:ilvl="7" w:tplc="04090003" w:tentative="1">
+      <w:start w:val="1"/>
+      <w:numFmt w:val="bullet"/>
+      <w:lvlText w:val="o"/>
+      <w:lvlJc w:val="left"/>
+      <w:pPr>
+        <w:ind w:left="5760" w:hanging="360"/>
+      </w:pPr>
+      <w:rPr>
+        <w:rFonts w:ascii="Courier New" w:hAnsi="Courier New" w:cs="Courier New" w:hint="default"/>
+      </w:rPr>
+    </w:lvl>
+    <w:lvl w:ilvl="8" w:tplc="04090005" w:tentative="1">
+      <w:start w:val="1"/>
+      <w:numFmt w:val="bullet"/>
+      <w:lvlText w:val=""/>
+      <w:lvlJc w:val="left"/>
+      <w:pPr>
+        <w:ind w:left="6480" w:hanging="360"/>
+      </w:pPr>
+      <w:rPr>
+        <w:rFonts w:ascii="Wingdings" w:hAnsi="Wingdings" w:hint="default"/>
+      </w:rPr>
+    </w:lvl>
+  </w:abstractNum>
+  <w:abstractNum w:abstractNumId="6" w15:restartNumberingAfterBreak="0">
     <w:nsid w:val="73170926"/>
     <w:multiLevelType w:val="hybridMultilevel"/>
     <w:tmpl w:val="AF945A7E"/>
@@ -4269,7 +4644,7 @@
       </w:pPr>
     </w:lvl>
   </w:abstractNum>
-  <w:abstractNum w:abstractNumId="6" w15:restartNumberingAfterBreak="0">
+  <w:abstractNum w:abstractNumId="7" w15:restartNumberingAfterBreak="0">
     <w:nsid w:val="754B080B"/>
     <w:multiLevelType w:val="hybridMultilevel"/>
     <w:tmpl w:val="93AA84E8"/>
@@ -4383,7 +4758,7 @@
     </w:lvl>
   </w:abstractNum>
   <w:num w:numId="1">
-    <w:abstractNumId w:val="5"/>
+    <w:abstractNumId w:val="6"/>
   </w:num>
   <w:num w:numId="2">
     <w:abstractNumId w:val="3"/>
@@ -4401,7 +4776,10 @@
     <w:abstractNumId w:val="1"/>
   </w:num>
   <w:num w:numId="7">
-    <w:abstractNumId w:val="6"/>
+    <w:abstractNumId w:val="7"/>
+  </w:num>
+  <w:num w:numId="8">
+    <w:abstractNumId w:val="5"/>
   </w:num>
 </w:numbering>
 </file>
@@ -5686,7 +6064,7 @@
 </file>
 
 <file path=customXml/itemProps1.xml><?xml version="1.0" encoding="utf-8"?>
-<ds:datastoreItem xmlns:ds="http://schemas.openxmlformats.org/officeDocument/2006/customXml" ds:itemID="{B4E563F4-18F2-44A7-A3F0-DCE20964D3B7}">
+<ds:datastoreItem xmlns:ds="http://schemas.openxmlformats.org/officeDocument/2006/customXml" ds:itemID="{97680983-5EE8-4204-B568-F626276E09E3}">
   <ds:schemaRefs>
     <ds:schemaRef ds:uri="http://schemas.openxmlformats.org/officeDocument/2006/bibliography"/>
   </ds:schemaRefs>

</xml_diff>